<commit_message>
fixed or broke things after speaking to emily
</commit_message>
<xml_diff>
--- a/paper/Methods/5.offspring_death_model_methods-v4_20210201.docx
+++ b/paper/Methods/5.offspring_death_model_methods-v4_20210201.docx
@@ -7,174 +7,185 @@
         <w:rPr>
           <w:b/>
           <w:sz w:val="28"/>
-          <w:lang w:val="fr-FR"/>
         </w:rPr>
       </w:pPr>
-      <w:proofErr w:type="spellStart"/>
       <w:r>
         <w:rPr>
           <w:b/>
           <w:sz w:val="28"/>
-          <w:lang w:val="fr-FR"/>
-        </w:rPr>
-        <w:t>Kin-</w:t>
+        </w:rPr>
+        <w:t xml:space="preserve">Appendix: </w:t>
       </w:r>
       <w:r>
         <w:rPr>
           <w:b/>
           <w:sz w:val="28"/>
-          <w:lang w:val="fr-FR"/>
-        </w:rPr>
-        <w:t>C</w:t>
+        </w:rPr>
+        <w:t>Kin-</w:t>
       </w:r>
       <w:r>
         <w:rPr>
           <w:b/>
           <w:sz w:val="28"/>
-          <w:lang w:val="fr-FR"/>
-        </w:rPr>
-        <w:t>ohort</w:t>
-      </w:r>
-      <w:proofErr w:type="spellEnd"/>
+        </w:rPr>
+        <w:t>C</w:t>
+      </w:r>
       <w:r>
         <w:rPr>
           <w:b/>
           <w:sz w:val="28"/>
-          <w:lang w:val="fr-FR"/>
-        </w:rPr>
-        <w:t xml:space="preserve"> </w:t>
-      </w:r>
-      <w:proofErr w:type="spellStart"/>
+        </w:rPr>
+        <w:t xml:space="preserve">ohort </w:t>
+      </w:r>
       <w:r>
         <w:rPr>
           <w:b/>
           <w:sz w:val="28"/>
-          <w:lang w:val="fr-FR"/>
         </w:rPr>
         <w:t>analysis</w:t>
       </w:r>
+    </w:p>
+    <w:p>
+      <w:r>
+        <w:t xml:space="preserve">In this appendix, we provide technical details of the </w:t>
+      </w:r>
+      <w:r>
+        <w:t xml:space="preserve">indirect </w:t>
+      </w:r>
+      <w:r>
+        <w:t xml:space="preserve">estimation </w:t>
+      </w:r>
+      <w:r>
+        <w:t xml:space="preserve">method </w:t>
+      </w:r>
+      <w:r>
+        <w:t xml:space="preserve">that </w:t>
+      </w:r>
+      <w:r>
+        <w:t xml:space="preserve">we developed for </w:t>
+      </w:r>
+      <w:r>
+        <w:t xml:space="preserve">computing </w:t>
+      </w:r>
+      <w:r>
+        <w:t xml:space="preserve">the three indicators presented in the main text: the </w:t>
+      </w:r>
+      <w:r>
+        <w:t>maternal cumulative prevalence of infant (</w:t>
+      </w:r>
+      <w:proofErr w:type="spellStart"/>
+      <w:r>
+        <w:t>mIM</w:t>
+      </w:r>
       <w:proofErr w:type="spellEnd"/>
+      <w:r>
+        <w:t>), under-five (mU5M), and all offspring mortality (</w:t>
+      </w:r>
+      <w:proofErr w:type="spellStart"/>
+      <w:r>
+        <w:t>mOM</w:t>
+      </w:r>
+      <w:proofErr w:type="spellEnd"/>
+      <w:r>
+        <w:t>)</w:t>
+      </w:r>
+      <w:r>
+        <w:t xml:space="preserve">. </w:t>
+      </w:r>
     </w:p>
     <w:p>
       <w:pPr>
-        <w:rPr>
-          <w:i/>
-          <w:sz w:val="20"/>
-          <w:lang w:val="fr-FR"/>
-        </w:rPr>
+        <w:pStyle w:val="ListParagraph"/>
+        <w:numPr>
+          <w:ilvl w:val="0"/>
+          <w:numId w:val="2"/>
+        </w:numPr>
       </w:pPr>
       <w:r>
         <w:rPr>
-          <w:i/>
-          <w:sz w:val="20"/>
-          <w:lang w:val="fr-FR"/>
-        </w:rPr>
-        <w:t>Diego Alburez-Gutierrez</w:t>
-      </w:r>
-      <w:r>
-        <w:rPr>
-          <w:i/>
-          <w:sz w:val="20"/>
-          <w:lang w:val="fr-FR"/>
-        </w:rPr>
-        <w:t xml:space="preserve"> </w:t>
+          <w:b/>
+        </w:rPr>
+        <w:t xml:space="preserve">Cumulative </w:t>
+      </w:r>
+      <w:r>
+        <w:rPr>
+          <w:b/>
+        </w:rPr>
+        <w:t xml:space="preserve">offspring </w:t>
+      </w:r>
+      <w:r>
+        <w:rPr>
+          <w:b/>
+        </w:rPr>
+        <w:t>death</w:t>
+      </w:r>
+      <w:r>
+        <w:rPr>
+          <w:b/>
+        </w:rPr>
+        <w:t xml:space="preserve"> over a woman’s life-course by offspring</w:t>
+      </w:r>
+      <w:r>
+        <w:rPr>
+          <w:b/>
+        </w:rPr>
+        <w:t>’s</w:t>
+      </w:r>
+      <w:r>
+        <w:rPr>
+          <w:b/>
+        </w:rPr>
+        <w:t xml:space="preserve"> age at death</w:t>
       </w:r>
     </w:p>
     <w:p>
-      <w:pPr>
+      <w:r>
+        <w:t xml:space="preserve">Our </w:t>
+      </w:r>
+      <w:r>
+        <w:t>estimates are based on a set of mathematical relationships known as the Goodman-Keyfitz-Pullum kinship equations (GKP equations)</w:t>
+      </w:r>
+      <w:r>
+        <w:t xml:space="preserve"> </w:t>
+      </w:r>
+      <w:r>
+        <w:fldChar w:fldCharType="begin"/>
+      </w:r>
+      <w:r>
+        <w:instrText xml:space="preserve"> ADDIN ZOTERO_ITEM CSL_CITATION {"citationID":"nnT451nl","properties":{"formattedCitation":"(Goodman 1974)","plainCitation":"(Goodman 1974)","noteIndex":0},"citationItems":[{"id":117,"uris":["http://zotero.org/groups/2241996/items/PI43KEZ4"],"uri":["http://zotero.org/groups/2241996/items/PI43KEZ4"],"itemData":{"id":117,"type":"article-journal","container-title":"Theoretical Population Biology","DOI":"10.1016/0040-5809(74)90049-5","language":"en","page":"27","source":"Zotero","title":"Family Formation and the Frequency of Various Kinship Relationships","author":[{"family":"Goodman","given":"Leo A"}],"issued":{"date-parts":[["1974"]]}}}],"schema":"https://github.com/citation-style-language/schema/raw/master/csl-citation.json"} </w:instrText>
+      </w:r>
+      <w:r>
+        <w:fldChar w:fldCharType="separate"/>
+      </w:r>
+      <w:r>
+        <w:rPr>
+          <w:rFonts w:ascii="Calibri" w:hAnsi="Calibri"/>
+        </w:rPr>
+        <w:t>(Goodman 1974)</w:t>
+      </w:r>
+      <w:r>
+        <w:fldChar w:fldCharType="end"/>
+      </w:r>
+      <w:r>
+        <w:t>.</w:t>
+      </w:r>
+      <w:r>
+        <w:t xml:space="preserve"> </w:t>
+      </w:r>
+      <w:r>
+        <w:t xml:space="preserve">The GKP equations state that, in a </w:t>
+      </w:r>
+      <w:r>
+        <w:t xml:space="preserve">population closed to migration where mortality and fertility remain constant over time—i.e., a demographically stable population—the number of children surviving to a woman aged </w:t>
+      </w:r>
+      <w:r>
         <w:rPr>
           <w:i/>
-          <w:sz w:val="20"/>
-        </w:rPr>
-      </w:pPr>
-      <w:r>
-        <w:rPr>
-          <w:i/>
-          <w:sz w:val="20"/>
-        </w:rPr>
-        <w:t xml:space="preserve">25 June </w:t>
-      </w:r>
-      <w:bookmarkStart w:id="0" w:name="_GoBack"/>
-      <w:bookmarkEnd w:id="0"/>
-      <w:r>
-        <w:rPr>
-          <w:i/>
-          <w:sz w:val="20"/>
-        </w:rPr>
-        <w:t>2020</w:t>
-      </w:r>
-    </w:p>
-    <w:p>
-      <w:r>
-        <w:rPr>
-          <w:b/>
-        </w:rPr>
-        <w:t>Cumulative child death</w:t>
-      </w:r>
-    </w:p>
-    <w:p>
-      <w:r>
-        <w:t xml:space="preserve">We propose an extension to </w:t>
-      </w:r>
-      <w:r>
-        <w:t xml:space="preserve">the </w:t>
-      </w:r>
-      <w:r>
-        <w:t>Goodman-Keyfitz-Pullum kinship equations</w:t>
-      </w:r>
-      <w:r>
-        <w:t xml:space="preserve"> (GKP equations)</w:t>
-      </w:r>
-      <w:r>
-        <w:t xml:space="preserve"> </w:t>
-      </w:r>
-      <w:r>
-        <w:fldChar w:fldCharType="begin"/>
-      </w:r>
-      <w:r>
-        <w:instrText xml:space="preserve"> ADDIN ZOTERO_ITEM CSL_CITATION {"citationID":"UN6FaqV9","properties":{"formattedCitation":"(Keyfitz 1985)","plainCitation":"(Keyfitz 1985)","noteIndex":0},"citationItems":[{"id":399,"uris":["http://zotero.org/groups/2241996/items/XN4XUQU2"],"uri":["http://zotero.org/groups/2241996/items/XN4XUQU2"],"itemData":{"id":399,"type":"book","title":"Applied mathematical demography","publisher":"Springer","publisher-place":"New York","source":"Open WorldCat","event-place":"New York","abstract":"What follows is a new edition of the second in a series of three books providing an account of the mathematical development of demography. The first, Introduction to the Mathematics of Population (Addison-Wesley, 1968), gave the mathematical background. The second, the original of the present volume, was concerned with demography itself. The third in the sequence, Mathematics Through Problems (with John Beekman; Springer Verlag, 1982), supplemented the first two with an ordered sequence of problems and answers. Readers interested in the mathematics may consult the earlier book, republished with revisions by Addison-Wesley in 1977 and still in print. There is no overlap in subject matter between Applied Mathematical Demography and the Introduction to the Mathematics of Population. Three new chapters have been added, dealing with matters that have come recently into the demographic limelight: multi-state calculations, family demogra phy, and heterogeneity. vii PREFACE This book is concerned with commonsense questions about, for instance, the effect of a lowered death rate on the proportion of old people or the effect of abortions on the birth rate. The answers that it reaches are not always commonsense, and we will meet instances in which intuition has to be adjusted to accord with what the mathematics shows to be the case.","URL":"http://public.eblib.com/choice/publicfullrecord.aspx?p=3084208","ISBN":"978-1-4757-1879-9","note":"OCLC: 610135904","language":"English","author":[{"family":"Keyfitz","given":"Nathan"}],"issued":{"date-parts":[["1985"]]},"accessed":{"date-parts":[["2019",4,5]]}}}],"schema":"https://github.com/citation-style-language/schema/raw/master/csl-citation.json"} </w:instrText>
-      </w:r>
-      <w:r>
-        <w:fldChar w:fldCharType="separate"/>
-      </w:r>
-      <w:r>
-        <w:rPr>
-          <w:rFonts w:ascii="Calibri" w:hAnsi="Calibri"/>
-        </w:rPr>
-        <w:t>(Keyfitz 1985)</w:t>
-      </w:r>
-      <w:r>
-        <w:fldChar w:fldCharType="end"/>
-      </w:r>
-      <w:r>
-        <w:t xml:space="preserve">, </w:t>
-      </w:r>
-      <w:r>
-        <w:t xml:space="preserve">to estimate </w:t>
-      </w:r>
-      <w:r>
-        <w:t>t</w:t>
-      </w:r>
-      <w:r>
-        <w:t xml:space="preserve">he cumulative number of offspring deaths experienced by a woman </w:t>
-      </w:r>
-      <w:r>
-        <w:t>surviving to age</w:t>
-      </w:r>
-      <w:r>
-        <w:t xml:space="preserve"> </w:t>
-      </w:r>
-      <w:r>
-        <w:rPr>
-          <w:i/>
         </w:rPr>
         <w:t>a</w:t>
       </w:r>
       <w:r>
-        <w:t>,</w:t>
-      </w:r>
-      <w:r>
-        <w:t xml:space="preserve"> standing before us:</w:t>
+        <w:t xml:space="preserve"> must be:</w:t>
       </w:r>
     </w:p>
     <w:p>
@@ -199,7 +210,7 @@
               <w:rPr>
                 <w:rFonts w:ascii="Cambria Math" w:eastAsia="Cambria Math" w:hAnsi="Cambria Math" w:cs="Cambria Math"/>
               </w:rPr>
-              <m:t>OD</m:t>
+              <m:t>CS</m:t>
             </m:r>
           </m:e>
           <m:sub>
@@ -207,7 +218,39 @@
               <w:rPr>
                 <w:rFonts w:ascii="Cambria Math" w:eastAsia="Cambria Math" w:hAnsi="Cambria Math" w:cs="Cambria Math"/>
               </w:rPr>
-              <m:t>(a,c,p)</m:t>
+              <m:t>a</m:t>
+            </m:r>
+          </m:sub>
+          <m:sup/>
+        </m:sSubSup>
+        <m:r>
+          <w:rPr>
+            <w:rFonts w:ascii="Cambria Math" w:eastAsia="Cambria Math" w:hAnsi="Cambria Math" w:cs="Cambria Math"/>
+          </w:rPr>
+          <m:t>=</m:t>
+        </m:r>
+        <m:r>
+          <w:rPr>
+            <w:rFonts w:ascii="Cambria Math" w:eastAsia="Cambria Math" w:hAnsi="Cambria Math" w:cs="Cambria Math"/>
+          </w:rPr>
+          <m:t xml:space="preserve"> </m:t>
+        </m:r>
+        <m:nary>
+          <m:naryPr>
+            <m:limLoc m:val="undOvr"/>
+            <m:ctrlPr>
+              <w:rPr>
+                <w:rFonts w:ascii="Cambria Math" w:eastAsia="Cambria Math" w:hAnsi="Cambria Math" w:cs="Cambria Math"/>
+                <w:i/>
+              </w:rPr>
+            </m:ctrlPr>
+          </m:naryPr>
+          <m:sub>
+            <m:r>
+              <w:rPr>
+                <w:rFonts w:ascii="Cambria Math" w:eastAsia="Cambria Math" w:hAnsi="Cambria Math" w:cs="Cambria Math"/>
+              </w:rPr>
+              <m:t>β</m:t>
             </m:r>
           </m:sub>
           <m:sup>
@@ -215,9 +258,236 @@
               <w:rPr>
                 <w:rFonts w:ascii="Cambria Math" w:eastAsia="Cambria Math" w:hAnsi="Cambria Math" w:cs="Cambria Math"/>
               </w:rPr>
-              <m:t>k</m:t>
+              <m:t>a</m:t>
             </m:r>
           </m:sup>
+          <m:e>
+            <m:sSub>
+              <m:sSubPr>
+                <m:ctrlPr>
+                  <w:rPr>
+                    <w:rFonts w:ascii="Cambria Math" w:eastAsia="Cambria Math" w:hAnsi="Cambria Math" w:cs="Cambria Math"/>
+                    <w:i/>
+                  </w:rPr>
+                </m:ctrlPr>
+              </m:sSubPr>
+              <m:e>
+                <m:r>
+                  <w:rPr>
+                    <w:rFonts w:ascii="Cambria Math" w:eastAsia="Cambria Math" w:hAnsi="Cambria Math" w:cs="Cambria Math"/>
+                  </w:rPr>
+                  <m:t>m</m:t>
+                </m:r>
+              </m:e>
+              <m:sub>
+                <m:r>
+                  <w:rPr>
+                    <w:rFonts w:ascii="Cambria Math" w:eastAsia="Cambria Math" w:hAnsi="Cambria Math" w:cs="Cambria Math"/>
+                  </w:rPr>
+                  <m:t>x</m:t>
+                </m:r>
+              </m:sub>
+            </m:sSub>
+            <m:sSub>
+              <m:sSubPr>
+                <m:ctrlPr>
+                  <w:rPr>
+                    <w:rFonts w:ascii="Cambria Math" w:eastAsia="Cambria Math" w:hAnsi="Cambria Math" w:cs="Cambria Math"/>
+                    <w:i/>
+                  </w:rPr>
+                </m:ctrlPr>
+              </m:sSubPr>
+              <m:e>
+                <m:r>
+                  <w:rPr>
+                    <w:rFonts w:ascii="Cambria Math" w:eastAsia="Cambria Math" w:hAnsi="Cambria Math" w:cs="Cambria Math"/>
+                  </w:rPr>
+                  <m:t>l</m:t>
+                </m:r>
+              </m:e>
+              <m:sub>
+                <m:r>
+                  <w:rPr>
+                    <w:rFonts w:ascii="Cambria Math" w:eastAsia="Cambria Math" w:hAnsi="Cambria Math" w:cs="Cambria Math"/>
+                  </w:rPr>
+                  <m:t>a-x</m:t>
+                </m:r>
+              </m:sub>
+            </m:sSub>
+            <m:box>
+              <m:boxPr>
+                <m:diff m:val="1"/>
+                <m:ctrlPr>
+                  <w:rPr>
+                    <w:rFonts w:ascii="Cambria Math" w:eastAsia="Cambria Math" w:hAnsi="Cambria Math" w:cs="Cambria Math"/>
+                    <w:i/>
+                  </w:rPr>
+                </m:ctrlPr>
+              </m:boxPr>
+              <m:e>
+                <m:r>
+                  <w:rPr>
+                    <w:rFonts w:ascii="Cambria Math" w:eastAsia="Cambria Math" w:hAnsi="Cambria Math" w:cs="Cambria Math"/>
+                  </w:rPr>
+                  <m:t>dx</m:t>
+                </m:r>
+              </m:e>
+            </m:box>
+          </m:e>
+        </m:nary>
+      </m:oMath>
+      <w:r>
+        <w:rPr>
+          <w:rFonts w:eastAsiaTheme="minorEastAsia"/>
+        </w:rPr>
+        <w:t xml:space="preserve">       (1)</w:t>
+      </w:r>
+    </w:p>
+    <w:p>
+      <w:r>
+        <w:t xml:space="preserve">where </w:t>
+      </w:r>
+      <w:r>
+        <w:t>m</w:t>
+      </w:r>
+      <w:r>
+        <w:rPr>
+          <w:vertAlign w:val="subscript"/>
+        </w:rPr>
+        <w:t>x</w:t>
+      </w:r>
+      <w:r>
+        <w:t xml:space="preserve"> is the fertility rate</w:t>
+      </w:r>
+      <w:r>
+        <w:t xml:space="preserve"> </w:t>
+      </w:r>
+      <w:r>
+        <w:t xml:space="preserve">at age </w:t>
+      </w:r>
+      <w:r>
+        <w:rPr>
+          <w:i/>
+        </w:rPr>
+        <w:t>x</w:t>
+      </w:r>
+      <w:r>
+        <w:t xml:space="preserve"> </w:t>
+      </w:r>
+      <w:r>
+        <w:t>and l</w:t>
+      </w:r>
+      <w:r>
+        <w:rPr>
+          <w:vertAlign w:val="subscript"/>
+        </w:rPr>
+        <w:t>a-x</w:t>
+      </w:r>
+      <w:r>
+        <w:t xml:space="preserve"> are the survival probabilities until age (a-x). Recent work has shown that it is possible to extend the GKP equations </w:t>
+      </w:r>
+      <w:r>
+        <w:t xml:space="preserve">to </w:t>
+      </w:r>
+      <w:r>
+        <w:t xml:space="preserve">real-world </w:t>
+      </w:r>
+      <w:r>
+        <w:t xml:space="preserve">populations where mortality and fertility vary over time </w:t>
+      </w:r>
+      <w:r>
+        <w:fldChar w:fldCharType="begin"/>
+      </w:r>
+      <w:r>
+        <w:instrText xml:space="preserve"> ADDIN ZOTERO_ITEM CSL_CITATION {"citationID":"AQYl6mKe","properties":{"formattedCitation":"(Alburez-Gutierrez, Kolk, and Zagheni Forthcoming)","plainCitation":"(Alburez-Gutierrez, Kolk, and Zagheni Forthcoming)","noteIndex":0},"citationItems":[{"id":1142,"uris":["http://zotero.org/groups/2241996/items/G5BEW64G"],"uri":["http://zotero.org/groups/2241996/items/G5BEW64G"],"itemData":{"id":1142,"type":"article-journal","abstract":"Recent population change has seen increases in life expectancy, reductions in family size, and postponement of fertility to older ages. We analyze the effect of these dynamics on the experience of child death over the life course for the 1950-1999 annual birth cohorts of women around the world. The paper draws on age-specific fertility and mortality rates from the UN World Population Prospects 2019 (estimates and projections) to assess trends in the frequency and timing of child death using formal demographic methods. We discuss the variation in woman's exposure to offspring mortality according to the demographic regimes prevailing in different world regions. Our analyses predict a global reduction in the overall frequency of child death over a woman's life course. We expect the largest improvements in regions of the Global South where child death is still common for women. In spite of persisting regional inequalities, we show evidence of a global convergence towards a future where the death of a child will become ever more infrequent for women. We anticipate that global population aging will be accompanied by an aging of generational relationships where life events such as the death of a child are experienced at older ages. Given these results, it seems likely that `child death' will increasingly come to mean the death of an adult child for younger generations of women.","container-title":"Demography","issue":"Accepted for publication","note":"DOI: 10.31235/osf.io/s69fz","source":"DOI.org (Crossref)","title":"Women's experience of child death over the life course: A global demographic perspective","title-short":"Women's experience of child death over the life course","URL":"https://osf.io/s69fz","author":[{"family":"Alburez-Gutierrez","given":"Diego"},{"family":"Kolk","given":"Martin"},{"family":"Zagheni","given":"Emilio"}],"accessed":{"date-parts":[["2020",4,28]]},"issued":{"literal":"Forthcoming"}}}],"schema":"https://github.com/citation-style-language/schema/raw/master/csl-citation.json"} </w:instrText>
+      </w:r>
+      <w:r>
+        <w:fldChar w:fldCharType="separate"/>
+      </w:r>
+      <w:r>
+        <w:rPr>
+          <w:rFonts w:ascii="Calibri" w:hAnsi="Calibri"/>
+        </w:rPr>
+        <w:t>(Alburez-Gutierrez, Kolk, and Zagheni Forthcoming)</w:t>
+      </w:r>
+      <w:r>
+        <w:fldChar w:fldCharType="end"/>
+      </w:r>
+      <w:r>
+        <w:t>. Of particular importance for this study is</w:t>
+      </w:r>
+      <w:r>
+        <w:t xml:space="preserve"> the notion that empirical life table</w:t>
+      </w:r>
+      <w:r>
+        <w:t>s</w:t>
+      </w:r>
+      <w:r>
+        <w:t xml:space="preserve"> and fertility data </w:t>
+      </w:r>
+      <w:r>
+        <w:t xml:space="preserve">can be used </w:t>
+      </w:r>
+      <w:r>
+        <w:t xml:space="preserve">to estimate the cumulative number of offspring deaths experienced by an average woman born in year </w:t>
+      </w:r>
+      <w:r>
+        <w:rPr>
+          <w:i/>
+        </w:rPr>
+        <w:t>c</w:t>
+      </w:r>
+      <w:r>
+        <w:t xml:space="preserve"> surviving to age </w:t>
+      </w:r>
+      <w:proofErr w:type="spellStart"/>
+      <w:r>
+        <w:rPr>
+          <w:i/>
+        </w:rPr>
+        <w:t>a</w:t>
+      </w:r>
+      <w:proofErr w:type="spellEnd"/>
+      <w:r>
+        <w:t xml:space="preserve"> in a non-stable population</w:t>
+      </w:r>
+      <w:r>
+        <w:t>:</w:t>
+      </w:r>
+    </w:p>
+    <w:p>
+      <w:pPr>
+        <w:jc w:val="center"/>
+        <w:rPr>
+          <w:rFonts w:eastAsiaTheme="minorEastAsia"/>
+        </w:rPr>
+      </w:pPr>
+      <m:oMath>
+        <m:sSubSup>
+          <m:sSubSupPr>
+            <m:ctrlPr>
+              <w:rPr>
+                <w:rFonts w:ascii="Cambria Math" w:eastAsia="Cambria Math" w:hAnsi="Cambria Math" w:cs="Cambria Math"/>
+                <w:i/>
+              </w:rPr>
+            </m:ctrlPr>
+          </m:sSubSupPr>
+          <m:e>
+            <m:r>
+              <w:rPr>
+                <w:rFonts w:ascii="Cambria Math" w:eastAsia="Cambria Math" w:hAnsi="Cambria Math" w:cs="Cambria Math"/>
+              </w:rPr>
+              <m:t>O</m:t>
+            </m:r>
+            <m:r>
+              <w:rPr>
+                <w:rFonts w:ascii="Cambria Math" w:eastAsia="Cambria Math" w:hAnsi="Cambria Math" w:cs="Cambria Math"/>
+              </w:rPr>
+              <m:t>D(a,c)</m:t>
+            </m:r>
+          </m:e>
+          <m:sub/>
+          <m:sup/>
         </m:sSubSup>
         <m:r>
           <w:rPr>
@@ -240,7 +510,13 @@
               <w:rPr>
                 <w:rFonts w:ascii="Cambria Math" w:eastAsia="Cambria Math" w:hAnsi="Cambria Math" w:cs="Cambria Math"/>
               </w:rPr>
-              <m:t>x=α</m:t>
+              <m:t>x=</m:t>
+            </m:r>
+            <m:r>
+              <w:rPr>
+                <w:rFonts w:ascii="Cambria Math" w:eastAsia="Cambria Math" w:hAnsi="Cambria Math" w:cs="Cambria Math"/>
+              </w:rPr>
+              <m:t>15</m:t>
             </m:r>
           </m:sub>
           <m:sup>
@@ -295,10 +571,16 @@
                   <w:rPr>
                     <w:rFonts w:ascii="Cambria Math" w:hAnsi="Cambria Math"/>
                   </w:rPr>
-                  <m:t>(x,c,p)</m:t>
+                  <m:t>x</m:t>
                 </m:r>
               </m:sub>
             </m:sSub>
+            <m:r>
+              <w:rPr>
+                <w:rFonts w:ascii="Cambria Math" w:hAnsi="Cambria Math"/>
+              </w:rPr>
+              <m:t>(c)</m:t>
+            </m:r>
           </m:e>
         </m:nary>
         <m:r>
@@ -322,7 +604,721 @@
               <w:rPr>
                 <w:rFonts w:ascii="Cambria Math" w:eastAsia="Cambria Math" w:hAnsi="Cambria Math" w:cs="Cambria Math"/>
               </w:rPr>
-              <m:t>x=α</m:t>
+              <m:t>x=</m:t>
+            </m:r>
+            <m:r>
+              <w:rPr>
+                <w:rFonts w:ascii="Cambria Math" w:eastAsia="Cambria Math" w:hAnsi="Cambria Math" w:cs="Cambria Math"/>
+              </w:rPr>
+              <m:t>15</m:t>
+            </m:r>
+          </m:sub>
+          <m:sup>
+            <m:r>
+              <w:rPr>
+                <w:rFonts w:ascii="Cambria Math" w:eastAsia="Cambria Math" w:hAnsi="Cambria Math" w:cs="Cambria Math"/>
+              </w:rPr>
+              <m:t>a</m:t>
+            </m:r>
+          </m:sup>
+          <m:e>
+            <m:sSub>
+              <m:sSubPr>
+                <m:ctrlPr>
+                  <w:rPr>
+                    <w:rFonts w:ascii="Cambria Math" w:hAnsi="Cambria Math"/>
+                    <w:i/>
+                  </w:rPr>
+                </m:ctrlPr>
+              </m:sSubPr>
+              <m:e>
+                <m:r>
+                  <w:rPr>
+                    <w:rFonts w:ascii="Cambria Math" w:hAnsi="Cambria Math"/>
+                  </w:rPr>
+                  <m:t>[</m:t>
+                </m:r>
+                <m:sPre>
+                  <m:sPrePr>
+                    <m:ctrlPr>
+                      <w:rPr>
+                        <w:rFonts w:ascii="Cambria Math" w:hAnsi="Cambria Math"/>
+                        <w:i/>
+                      </w:rPr>
+                    </m:ctrlPr>
+                  </m:sPrePr>
+                  <m:sub>
+                    <m:r>
+                      <w:rPr>
+                        <w:rFonts w:ascii="Cambria Math" w:hAnsi="Cambria Math"/>
+                      </w:rPr>
+                      <m:t>1</m:t>
+                    </m:r>
+                  </m:sub>
+                  <m:sup/>
+                  <m:e>
+                    <m:r>
+                      <w:rPr>
+                        <w:rFonts w:ascii="Cambria Math" w:hAnsi="Cambria Math"/>
+                      </w:rPr>
+                      <m:t>F</m:t>
+                    </m:r>
+                  </m:e>
+                </m:sPre>
+              </m:e>
+              <m:sub>
+                <m:r>
+                  <w:rPr>
+                    <w:rFonts w:ascii="Cambria Math" w:hAnsi="Cambria Math"/>
+                  </w:rPr>
+                  <m:t>x</m:t>
+                </m:r>
+              </m:sub>
+            </m:sSub>
+            <m:d>
+              <m:dPr>
+                <m:ctrlPr>
+                  <w:rPr>
+                    <w:rFonts w:ascii="Cambria Math" w:hAnsi="Cambria Math"/>
+                    <w:i/>
+                  </w:rPr>
+                </m:ctrlPr>
+              </m:dPr>
+              <m:e>
+                <m:r>
+                  <w:rPr>
+                    <w:rFonts w:ascii="Cambria Math" w:hAnsi="Cambria Math"/>
+                  </w:rPr>
+                  <m:t>c</m:t>
+                </m:r>
+              </m:e>
+            </m:d>
+          </m:e>
+        </m:nary>
+        <m:sPre>
+          <m:sPrePr>
+            <m:ctrlPr>
+              <w:rPr>
+                <w:rFonts w:ascii="Cambria Math" w:hAnsi="Cambria Math"/>
+                <w:i/>
+              </w:rPr>
+            </m:ctrlPr>
+          </m:sPrePr>
+          <m:sub/>
+          <m:sup/>
+          <m:e>
+            <m:sSub>
+              <m:sSubPr>
+                <m:ctrlPr>
+                  <w:rPr>
+                    <w:rFonts w:ascii="Cambria Math" w:hAnsi="Cambria Math"/>
+                    <w:i/>
+                  </w:rPr>
+                </m:ctrlPr>
+              </m:sSubPr>
+              <m:e>
+                <m:r>
+                  <w:rPr>
+                    <w:rFonts w:ascii="Cambria Math" w:hAnsi="Cambria Math"/>
+                  </w:rPr>
+                  <m:t>l</m:t>
+                </m:r>
+              </m:e>
+              <m:sub>
+                <m:r>
+                  <w:rPr>
+                    <w:rFonts w:ascii="Cambria Math" w:hAnsi="Cambria Math"/>
+                  </w:rPr>
+                  <m:t>a-x</m:t>
+                </m:r>
+              </m:sub>
+            </m:sSub>
+            <m:d>
+              <m:dPr>
+                <m:ctrlPr>
+                  <w:rPr>
+                    <w:rFonts w:ascii="Cambria Math" w:hAnsi="Cambria Math"/>
+                    <w:i/>
+                  </w:rPr>
+                </m:ctrlPr>
+              </m:dPr>
+              <m:e>
+                <m:r>
+                  <w:rPr>
+                    <w:rFonts w:ascii="Cambria Math" w:hAnsi="Cambria Math"/>
+                  </w:rPr>
+                  <m:t>c+x</m:t>
+                </m:r>
+              </m:e>
+            </m:d>
+          </m:e>
+        </m:sPre>
+        <m:r>
+          <w:rPr>
+            <w:rFonts w:ascii="Cambria Math" w:hAnsi="Cambria Math"/>
+          </w:rPr>
+          <m:t>]</m:t>
+        </m:r>
+      </m:oMath>
+      <w:r>
+        <w:rPr>
+          <w:rFonts w:eastAsiaTheme="minorEastAsia"/>
+        </w:rPr>
+        <w:t>.</w:t>
+      </w:r>
+      <w:r>
+        <w:rPr>
+          <w:rFonts w:eastAsiaTheme="minorEastAsia"/>
+        </w:rPr>
+        <w:t xml:space="preserve">       (2</w:t>
+      </w:r>
+      <w:r>
+        <w:rPr>
+          <w:rFonts w:eastAsiaTheme="minorEastAsia"/>
+        </w:rPr>
+        <w:t>)</w:t>
+      </w:r>
+    </w:p>
+    <w:p>
+      <w:pPr>
+        <w:rPr>
+          <w:rFonts w:eastAsiaTheme="minorEastAsia"/>
+        </w:rPr>
+      </w:pPr>
+      <w:r>
+        <w:t xml:space="preserve">Here, </w:t>
+      </w:r>
+      <m:oMath>
+        <m:sSub>
+          <m:sSubPr>
+            <m:ctrlPr>
+              <w:rPr>
+                <w:rFonts w:ascii="Cambria Math" w:hAnsi="Cambria Math"/>
+                <w:i/>
+              </w:rPr>
+            </m:ctrlPr>
+          </m:sSubPr>
+          <m:e>
+            <m:sPre>
+              <m:sPrePr>
+                <m:ctrlPr>
+                  <w:rPr>
+                    <w:rFonts w:ascii="Cambria Math" w:hAnsi="Cambria Math"/>
+                    <w:i/>
+                  </w:rPr>
+                </m:ctrlPr>
+              </m:sPrePr>
+              <m:sub>
+                <m:r>
+                  <w:rPr>
+                    <w:rFonts w:ascii="Cambria Math" w:hAnsi="Cambria Math"/>
+                  </w:rPr>
+                  <m:t>1</m:t>
+                </m:r>
+              </m:sub>
+              <m:sup/>
+              <m:e>
+                <m:r>
+                  <w:rPr>
+                    <w:rFonts w:ascii="Cambria Math" w:hAnsi="Cambria Math"/>
+                  </w:rPr>
+                  <m:t>F</m:t>
+                </m:r>
+              </m:e>
+            </m:sPre>
+          </m:e>
+          <m:sub>
+            <m:r>
+              <w:rPr>
+                <w:rFonts w:ascii="Cambria Math" w:hAnsi="Cambria Math"/>
+              </w:rPr>
+              <m:t>x</m:t>
+            </m:r>
+          </m:sub>
+        </m:sSub>
+        <m:r>
+          <w:rPr>
+            <w:rFonts w:ascii="Cambria Math" w:hAnsi="Cambria Math"/>
+          </w:rPr>
+          <m:t>(c)</m:t>
+        </m:r>
+      </m:oMath>
+      <w:r>
+        <w:rPr>
+          <w:rFonts w:eastAsiaTheme="minorEastAsia"/>
+        </w:rPr>
+        <w:t xml:space="preserve"> are single-age age-specific fertility rates at age </w:t>
+      </w:r>
+      <w:r>
+        <w:rPr>
+          <w:rFonts w:eastAsiaTheme="minorEastAsia"/>
+          <w:i/>
+        </w:rPr>
+        <w:t>x</w:t>
+      </w:r>
+      <w:r>
+        <w:rPr>
+          <w:rFonts w:eastAsiaTheme="minorEastAsia"/>
+          <w:i/>
+        </w:rPr>
+        <w:t xml:space="preserve"> </w:t>
+      </w:r>
+      <w:r>
+        <w:rPr>
+          <w:rFonts w:eastAsiaTheme="minorEastAsia"/>
+        </w:rPr>
+        <w:t xml:space="preserve">for women born in cohort </w:t>
+      </w:r>
+      <w:r>
+        <w:rPr>
+          <w:rFonts w:eastAsiaTheme="minorEastAsia"/>
+          <w:i/>
+        </w:rPr>
+        <w:t>c</w:t>
+      </w:r>
+      <w:r>
+        <w:rPr>
+          <w:rFonts w:eastAsiaTheme="minorEastAsia"/>
+        </w:rPr>
+        <w:t xml:space="preserve"> and </w:t>
+      </w:r>
+      <m:oMath>
+        <m:sSub>
+          <m:sSubPr>
+            <m:ctrlPr>
+              <w:rPr>
+                <w:rFonts w:ascii="Cambria Math" w:hAnsi="Cambria Math"/>
+                <w:i/>
+              </w:rPr>
+            </m:ctrlPr>
+          </m:sSubPr>
+          <m:e>
+            <m:r>
+              <w:rPr>
+                <w:rFonts w:ascii="Cambria Math" w:hAnsi="Cambria Math"/>
+              </w:rPr>
+              <m:t>l</m:t>
+            </m:r>
+          </m:e>
+          <m:sub>
+            <m:r>
+              <w:rPr>
+                <w:rFonts w:ascii="Cambria Math" w:hAnsi="Cambria Math"/>
+              </w:rPr>
+              <m:t>a-x</m:t>
+            </m:r>
+          </m:sub>
+        </m:sSub>
+        <m:r>
+          <w:rPr>
+            <w:rFonts w:ascii="Cambria Math" w:hAnsi="Cambria Math"/>
+          </w:rPr>
+          <m:t>(c+x)</m:t>
+        </m:r>
+      </m:oMath>
+      <w:r>
+        <w:rPr>
+          <w:rFonts w:eastAsiaTheme="minorEastAsia"/>
+        </w:rPr>
+        <w:t xml:space="preserve"> are survival probabilities until age </w:t>
+      </w:r>
+      <w:r>
+        <w:rPr>
+          <w:rFonts w:eastAsiaTheme="minorEastAsia"/>
+          <w:i/>
+        </w:rPr>
+        <w:t>(a-x)</w:t>
+      </w:r>
+      <w:r>
+        <w:rPr>
+          <w:rFonts w:eastAsiaTheme="minorEastAsia"/>
+        </w:rPr>
+        <w:t xml:space="preserve"> for women born in cohort </w:t>
+      </w:r>
+      <w:r>
+        <w:rPr>
+          <w:rFonts w:eastAsiaTheme="minorEastAsia"/>
+          <w:i/>
+        </w:rPr>
+        <w:t>(</w:t>
+      </w:r>
+      <w:proofErr w:type="spellStart"/>
+      <w:r>
+        <w:rPr>
+          <w:rFonts w:eastAsiaTheme="minorEastAsia"/>
+          <w:i/>
+        </w:rPr>
+        <w:t>c+x</w:t>
+      </w:r>
+      <w:proofErr w:type="spellEnd"/>
+      <w:r>
+        <w:rPr>
+          <w:rFonts w:eastAsiaTheme="minorEastAsia"/>
+          <w:i/>
+        </w:rPr>
+        <w:t>)</w:t>
+      </w:r>
+      <w:r>
+        <w:rPr>
+          <w:rFonts w:eastAsiaTheme="minorEastAsia"/>
+        </w:rPr>
+        <w:t xml:space="preserve">. </w:t>
+      </w:r>
+      <w:r>
+        <w:rPr>
+          <w:rFonts w:eastAsiaTheme="minorEastAsia"/>
+        </w:rPr>
+        <w:t xml:space="preserve">Cohort demographic </w:t>
+      </w:r>
+      <w:r>
+        <w:rPr>
+          <w:rFonts w:eastAsiaTheme="minorEastAsia"/>
+        </w:rPr>
+        <w:t>rates are</w:t>
+      </w:r>
+      <w:r>
+        <w:rPr>
+          <w:rFonts w:eastAsiaTheme="minorEastAsia"/>
+        </w:rPr>
+        <w:t xml:space="preserve"> not readily available for all world countries. Following a published study</w:t>
+      </w:r>
+      <w:r>
+        <w:rPr>
+          <w:rFonts w:eastAsiaTheme="minorEastAsia"/>
+        </w:rPr>
+        <w:t xml:space="preserve"> </w:t>
+      </w:r>
+      <w:r>
+        <w:fldChar w:fldCharType="begin"/>
+      </w:r>
+      <w:r>
+        <w:instrText xml:space="preserve"> ADDIN ZOTERO_ITEM CSL_CITATION {"citationID":"ZqKNDuZw","properties":{"formattedCitation":"(Alburez-Gutierrez, Kolk, and Zagheni Forthcoming)","plainCitation":"(Alburez-Gutierrez, Kolk, and Zagheni Forthcoming)","noteIndex":0},"citationItems":[{"id":1142,"uris":["http://zotero.org/groups/2241996/items/G5BEW64G"],"uri":["http://zotero.org/groups/2241996/items/G5BEW64G"],"itemData":{"id":1142,"type":"article-journal","abstract":"Recent population change has seen increases in life expectancy, reductions in family size, and postponement of fertility to older ages. We analyze the effect of these dynamics on the experience of child death over the life course for the 1950-1999 annual birth cohorts of women around the world. The paper draws on age-specific fertility and mortality rates from the UN World Population Prospects 2019 (estimates and projections) to assess trends in the frequency and timing of child death using formal demographic methods. We discuss the variation in woman's exposure to offspring mortality according to the demographic regimes prevailing in different world regions. Our analyses predict a global reduction in the overall frequency of child death over a woman's life course. We expect the largest improvements in regions of the Global South where child death is still common for women. In spite of persisting regional inequalities, we show evidence of a global convergence towards a future where the death of a child will become ever more infrequent for women. We anticipate that global population aging will be accompanied by an aging of generational relationships where life events such as the death of a child are experienced at older ages. Given these results, it seems likely that `child death' will increasingly come to mean the death of an adult child for younger generations of women.","container-title":"Demography","issue":"Accepted for publication","note":"DOI: 10.31235/osf.io/s69fz","source":"DOI.org (Crossref)","title":"Women's experience of child death over the life course: A global demographic perspective","title-short":"Women's experience of child death over the life course","URL":"https://osf.io/s69fz","author":[{"family":"Alburez-Gutierrez","given":"Diego"},{"family":"Kolk","given":"Martin"},{"family":"Zagheni","given":"Emilio"}],"accessed":{"date-parts":[["2020",4,28]]},"issued":{"literal":"Forthcoming"}}}],"schema":"https://github.com/citation-style-language/schema/raw/master/csl-citation.json"} </w:instrText>
+      </w:r>
+      <w:r>
+        <w:fldChar w:fldCharType="separate"/>
+      </w:r>
+      <w:r>
+        <w:rPr>
+          <w:rFonts w:ascii="Calibri" w:hAnsi="Calibri"/>
+        </w:rPr>
+        <w:t>(Alburez-Gutierrez, Kolk, and Zagheni Forthcoming)</w:t>
+      </w:r>
+      <w:r>
+        <w:fldChar w:fldCharType="end"/>
+      </w:r>
+      <w:r>
+        <w:rPr>
+          <w:rFonts w:eastAsiaTheme="minorEastAsia"/>
+        </w:rPr>
+        <w:t>, we approximate</w:t>
+      </w:r>
+      <w:r>
+        <w:rPr>
+          <w:rFonts w:eastAsiaTheme="minorEastAsia"/>
+        </w:rPr>
+        <w:t>d</w:t>
+      </w:r>
+      <w:r>
+        <w:rPr>
+          <w:rFonts w:eastAsiaTheme="minorEastAsia"/>
+        </w:rPr>
+        <w:t xml:space="preserve"> single-age and single-year cohort fertility and survival rates using </w:t>
+      </w:r>
+      <w:r>
+        <w:rPr>
+          <w:rFonts w:eastAsiaTheme="minorEastAsia"/>
+        </w:rPr>
+        <w:t xml:space="preserve">demographic </w:t>
+      </w:r>
+      <w:r>
+        <w:rPr>
+          <w:rFonts w:eastAsiaTheme="minorEastAsia"/>
+        </w:rPr>
+        <w:t xml:space="preserve">period data from the </w:t>
+      </w:r>
+      <w:r>
+        <w:rPr>
+          <w:rFonts w:eastAsiaTheme="minorEastAsia"/>
+        </w:rPr>
+        <w:t xml:space="preserve">2019 Revision of the </w:t>
+      </w:r>
+      <w:r>
+        <w:rPr>
+          <w:rFonts w:eastAsiaTheme="minorEastAsia"/>
+        </w:rPr>
+        <w:t xml:space="preserve">United Nations </w:t>
+      </w:r>
+      <w:r>
+        <w:rPr>
+          <w:rFonts w:eastAsiaTheme="minorEastAsia"/>
+        </w:rPr>
+        <w:t>World Population Prospects (UN WPP)</w:t>
+      </w:r>
+      <w:r>
+        <w:t xml:space="preserve"> and used these as input for our </w:t>
+      </w:r>
+      <w:r>
+        <w:t>indirect estimation</w:t>
+      </w:r>
+      <w:r>
+        <w:t>.</w:t>
+      </w:r>
+      <w:r>
+        <w:t xml:space="preserve"> </w:t>
+      </w:r>
+    </w:p>
+    <w:p>
+      <w:pPr>
+        <w:rPr>
+          <w:rFonts w:eastAsiaTheme="minorEastAsia"/>
+        </w:rPr>
+      </w:pPr>
+      <w:r>
+        <w:rPr>
+          <w:rFonts w:eastAsiaTheme="minorEastAsia"/>
+        </w:rPr>
+        <w:t>Note that Equation (2) refe</w:t>
+      </w:r>
+      <w:r>
+        <w:rPr>
+          <w:rFonts w:eastAsiaTheme="minorEastAsia"/>
+        </w:rPr>
+        <w:t xml:space="preserve">rs to all-age offspring deaths, but our study required us to </w:t>
+      </w:r>
+      <w:r>
+        <w:rPr>
+          <w:rFonts w:eastAsiaTheme="minorEastAsia"/>
+        </w:rPr>
+        <w:t>distinguish between</w:t>
+      </w:r>
+      <w:r>
+        <w:rPr>
+          <w:rFonts w:eastAsiaTheme="minorEastAsia"/>
+        </w:rPr>
+        <w:t xml:space="preserve"> all-age</w:t>
+      </w:r>
+      <w:r>
+        <w:rPr>
+          <w:rFonts w:eastAsiaTheme="minorEastAsia"/>
+        </w:rPr>
+        <w:t xml:space="preserve"> offspring deaths</w:t>
+      </w:r>
+      <w:r>
+        <w:rPr>
+          <w:rFonts w:eastAsiaTheme="minorEastAsia"/>
+        </w:rPr>
+        <w:t xml:space="preserve"> (</w:t>
+      </w:r>
+      <w:proofErr w:type="spellStart"/>
+      <w:r>
+        <w:rPr>
+          <w:rFonts w:eastAsiaTheme="minorEastAsia"/>
+        </w:rPr>
+        <w:t>mOM</w:t>
+      </w:r>
+      <w:proofErr w:type="spellEnd"/>
+      <w:r>
+        <w:rPr>
+          <w:rFonts w:eastAsiaTheme="minorEastAsia"/>
+        </w:rPr>
+        <w:t>)</w:t>
+      </w:r>
+      <w:r>
+        <w:rPr>
+          <w:rFonts w:eastAsiaTheme="minorEastAsia"/>
+        </w:rPr>
+        <w:t xml:space="preserve"> </w:t>
+      </w:r>
+      <w:r>
+        <w:rPr>
+          <w:rFonts w:eastAsiaTheme="minorEastAsia"/>
+        </w:rPr>
+        <w:t xml:space="preserve">and those </w:t>
+      </w:r>
+      <w:r>
+        <w:rPr>
+          <w:rFonts w:eastAsiaTheme="minorEastAsia"/>
+        </w:rPr>
+        <w:t xml:space="preserve">that happened before age five </w:t>
+      </w:r>
+      <w:r>
+        <w:rPr>
+          <w:rFonts w:eastAsiaTheme="minorEastAsia"/>
+        </w:rPr>
+        <w:t>(</w:t>
+      </w:r>
+      <w:r>
+        <w:t>mU5M</w:t>
+      </w:r>
+      <w:r>
+        <w:rPr>
+          <w:rFonts w:eastAsiaTheme="minorEastAsia"/>
+        </w:rPr>
+        <w:t xml:space="preserve">) </w:t>
+      </w:r>
+      <w:r>
+        <w:rPr>
+          <w:rFonts w:eastAsiaTheme="minorEastAsia"/>
+        </w:rPr>
+        <w:t>and</w:t>
+      </w:r>
+      <w:r>
+        <w:rPr>
+          <w:rFonts w:eastAsiaTheme="minorEastAsia"/>
+        </w:rPr>
+        <w:t xml:space="preserve"> age</w:t>
+      </w:r>
+      <w:r>
+        <w:rPr>
+          <w:rFonts w:eastAsiaTheme="minorEastAsia"/>
+        </w:rPr>
+        <w:t xml:space="preserve"> one</w:t>
+      </w:r>
+      <w:r>
+        <w:rPr>
+          <w:rFonts w:eastAsiaTheme="minorEastAsia"/>
+        </w:rPr>
+        <w:t xml:space="preserve"> (</w:t>
+      </w:r>
+      <w:proofErr w:type="spellStart"/>
+      <w:r>
+        <w:rPr>
+          <w:rFonts w:eastAsiaTheme="minorEastAsia"/>
+        </w:rPr>
+        <w:t>mIM</w:t>
+      </w:r>
+      <w:proofErr w:type="spellEnd"/>
+      <w:r>
+        <w:rPr>
+          <w:rFonts w:eastAsiaTheme="minorEastAsia"/>
+        </w:rPr>
+        <w:t>)</w:t>
+      </w:r>
+      <w:r>
+        <w:rPr>
+          <w:rFonts w:eastAsiaTheme="minorEastAsia"/>
+        </w:rPr>
+        <w:t xml:space="preserve">. </w:t>
+      </w:r>
+      <w:r>
+        <w:rPr>
+          <w:rFonts w:eastAsiaTheme="minorEastAsia"/>
+        </w:rPr>
+        <w:t xml:space="preserve">We estimate the </w:t>
+      </w:r>
+      <w:r>
+        <w:t xml:space="preserve">cumulative number of offspring deaths experienced by a woman surviving to age </w:t>
+      </w:r>
+      <w:r>
+        <w:rPr>
+          <w:i/>
+        </w:rPr>
+        <w:t>a</w:t>
+      </w:r>
+      <w:r>
+        <w:rPr>
+          <w:i/>
+        </w:rPr>
+        <w:t xml:space="preserve"> </w:t>
+      </w:r>
+      <w:r>
+        <w:t xml:space="preserve">according to </w:t>
+      </w:r>
+      <w:r>
+        <w:t xml:space="preserve">the </w:t>
+      </w:r>
+      <w:r>
+        <w:t xml:space="preserve">offspring’s </w:t>
+      </w:r>
+      <w:r>
+        <w:t>age at death as</w:t>
+      </w:r>
+      <w:r>
+        <w:t>:</w:t>
+      </w:r>
+    </w:p>
+    <w:p>
+      <w:pPr>
+        <w:jc w:val="center"/>
+        <w:rPr>
+          <w:rFonts w:eastAsiaTheme="minorEastAsia"/>
+        </w:rPr>
+      </w:pPr>
+      <m:oMath>
+        <m:sSubSup>
+          <m:sSubSupPr>
+            <m:ctrlPr>
+              <w:rPr>
+                <w:rFonts w:ascii="Cambria Math" w:eastAsia="Cambria Math" w:hAnsi="Cambria Math" w:cs="Cambria Math"/>
+                <w:i/>
+              </w:rPr>
+            </m:ctrlPr>
+          </m:sSubSupPr>
+          <m:e>
+            <m:sSup>
+              <m:sSupPr>
+                <m:ctrlPr>
+                  <w:rPr>
+                    <w:rFonts w:ascii="Cambria Math" w:eastAsia="Cambria Math" w:hAnsi="Cambria Math" w:cs="Cambria Math"/>
+                    <w:i/>
+                  </w:rPr>
+                </m:ctrlPr>
+              </m:sSupPr>
+              <m:e>
+                <m:r>
+                  <w:rPr>
+                    <w:rFonts w:ascii="Cambria Math" w:eastAsia="Cambria Math" w:hAnsi="Cambria Math" w:cs="Cambria Math"/>
+                  </w:rPr>
+                  <m:t>O</m:t>
+                </m:r>
+                <m:r>
+                  <w:rPr>
+                    <w:rFonts w:ascii="Cambria Math" w:eastAsia="Cambria Math" w:hAnsi="Cambria Math" w:cs="Cambria Math"/>
+                  </w:rPr>
+                  <m:t>D</m:t>
+                </m:r>
+              </m:e>
+              <m:sup>
+                <m:r>
+                  <w:rPr>
+                    <w:rFonts w:ascii="Cambria Math" w:eastAsia="Cambria Math" w:hAnsi="Cambria Math" w:cs="Cambria Math"/>
+                  </w:rPr>
+                  <m:t>k</m:t>
+                </m:r>
+              </m:sup>
+            </m:sSup>
+            <m:r>
+              <w:rPr>
+                <w:rFonts w:ascii="Cambria Math" w:eastAsia="Cambria Math" w:hAnsi="Cambria Math" w:cs="Cambria Math"/>
+              </w:rPr>
+              <m:t>(a,c)</m:t>
+            </m:r>
+          </m:e>
+          <m:sub/>
+          <m:sup/>
+        </m:sSubSup>
+        <m:r>
+          <w:rPr>
+            <w:rFonts w:ascii="Cambria Math" w:eastAsia="Cambria Math" w:hAnsi="Cambria Math" w:cs="Cambria Math"/>
+          </w:rPr>
+          <m:t>=</m:t>
+        </m:r>
+        <m:nary>
+          <m:naryPr>
+            <m:chr m:val="∑"/>
+            <m:grow m:val="1"/>
+            <m:ctrlPr>
+              <w:rPr>
+                <w:rFonts w:ascii="Cambria Math" w:hAnsi="Cambria Math"/>
+              </w:rPr>
+            </m:ctrlPr>
+          </m:naryPr>
+          <m:sub>
+            <m:r>
+              <w:rPr>
+                <w:rFonts w:ascii="Cambria Math" w:eastAsia="Cambria Math" w:hAnsi="Cambria Math" w:cs="Cambria Math"/>
+              </w:rPr>
+              <m:t>x=15</m:t>
             </m:r>
           </m:sub>
           <m:sup>
@@ -377,10 +1373,110 @@
                   <w:rPr>
                     <w:rFonts w:ascii="Cambria Math" w:hAnsi="Cambria Math"/>
                   </w:rPr>
-                  <m:t>(x,c,p)</m:t>
+                  <m:t>x</m:t>
                 </m:r>
               </m:sub>
             </m:sSub>
+            <m:r>
+              <w:rPr>
+                <w:rFonts w:ascii="Cambria Math" w:hAnsi="Cambria Math"/>
+              </w:rPr>
+              <m:t>(c)</m:t>
+            </m:r>
+          </m:e>
+        </m:nary>
+        <m:r>
+          <w:rPr>
+            <w:rFonts w:ascii="Cambria Math" w:hAnsi="Cambria Math"/>
+          </w:rPr>
+          <m:t>-</m:t>
+        </m:r>
+        <m:nary>
+          <m:naryPr>
+            <m:chr m:val="∑"/>
+            <m:grow m:val="1"/>
+            <m:ctrlPr>
+              <w:rPr>
+                <w:rFonts w:ascii="Cambria Math" w:hAnsi="Cambria Math"/>
+              </w:rPr>
+            </m:ctrlPr>
+          </m:naryPr>
+          <m:sub>
+            <m:r>
+              <w:rPr>
+                <w:rFonts w:ascii="Cambria Math" w:eastAsia="Cambria Math" w:hAnsi="Cambria Math" w:cs="Cambria Math"/>
+              </w:rPr>
+              <m:t>x=15</m:t>
+            </m:r>
+          </m:sub>
+          <m:sup>
+            <m:r>
+              <w:rPr>
+                <w:rFonts w:ascii="Cambria Math" w:eastAsia="Cambria Math" w:hAnsi="Cambria Math" w:cs="Cambria Math"/>
+              </w:rPr>
+              <m:t>a</m:t>
+            </m:r>
+          </m:sup>
+          <m:e>
+            <m:r>
+              <w:rPr>
+                <w:rFonts w:ascii="Cambria Math" w:hAnsi="Cambria Math"/>
+              </w:rPr>
+              <m:t>[</m:t>
+            </m:r>
+            <m:sSub>
+              <m:sSubPr>
+                <m:ctrlPr>
+                  <w:rPr>
+                    <w:rFonts w:ascii="Cambria Math" w:hAnsi="Cambria Math"/>
+                    <w:i/>
+                  </w:rPr>
+                </m:ctrlPr>
+              </m:sSubPr>
+              <m:e>
+                <m:sPre>
+                  <m:sPrePr>
+                    <m:ctrlPr>
+                      <w:rPr>
+                        <w:rFonts w:ascii="Cambria Math" w:hAnsi="Cambria Math"/>
+                        <w:i/>
+                      </w:rPr>
+                    </m:ctrlPr>
+                  </m:sPrePr>
+                  <m:sub>
+                    <m:r>
+                      <w:rPr>
+                        <w:rFonts w:ascii="Cambria Math" w:hAnsi="Cambria Math"/>
+                      </w:rPr>
+                      <m:t>1</m:t>
+                    </m:r>
+                  </m:sub>
+                  <m:sup/>
+                  <m:e>
+                    <m:r>
+                      <w:rPr>
+                        <w:rFonts w:ascii="Cambria Math" w:hAnsi="Cambria Math"/>
+                      </w:rPr>
+                      <m:t>F</m:t>
+                    </m:r>
+                  </m:e>
+                </m:sPre>
+              </m:e>
+              <m:sub>
+                <m:r>
+                  <w:rPr>
+                    <w:rFonts w:ascii="Cambria Math" w:hAnsi="Cambria Math"/>
+                  </w:rPr>
+                  <m:t>x</m:t>
+                </m:r>
+              </m:sub>
+            </m:sSub>
+            <m:r>
+              <w:rPr>
+                <w:rFonts w:ascii="Cambria Math" w:hAnsi="Cambria Math"/>
+              </w:rPr>
+              <m:t>(c)</m:t>
+            </m:r>
           </m:e>
         </m:nary>
         <m:sPre>
@@ -472,25 +1568,54 @@
                     </m:d>
                   </m:e>
                 </m:func>
+              </m:sub>
+            </m:sSub>
+            <m:d>
+              <m:dPr>
+                <m:ctrlPr>
+                  <w:rPr>
+                    <w:rFonts w:ascii="Cambria Math" w:hAnsi="Cambria Math"/>
+                    <w:i/>
+                  </w:rPr>
+                </m:ctrlPr>
+              </m:dPr>
+              <m:e>
                 <m:r>
                   <w:rPr>
                     <w:rFonts w:ascii="Cambria Math" w:hAnsi="Cambria Math"/>
                   </w:rPr>
-                  <m:t>,c+x,p)</m:t>
+                  <m:t>c+x</m:t>
                 </m:r>
-              </m:sub>
-            </m:sSub>
+              </m:e>
+            </m:d>
           </m:e>
         </m:sPre>
+        <m:r>
+          <w:rPr>
+            <w:rFonts w:ascii="Cambria Math" w:eastAsiaTheme="minorEastAsia" w:hAnsi="Cambria Math"/>
+          </w:rPr>
+          <m:t>]</m:t>
+        </m:r>
       </m:oMath>
       <w:r>
         <w:rPr>
           <w:rFonts w:eastAsiaTheme="minorEastAsia"/>
         </w:rPr>
-        <w:t xml:space="preserve">       (1)</w:t>
+        <w:t xml:space="preserve">       (3</w:t>
+      </w:r>
+      <w:r>
+        <w:rPr>
+          <w:rFonts w:eastAsiaTheme="minorEastAsia"/>
+        </w:rPr>
+        <w:t>)</w:t>
       </w:r>
     </w:p>
     <w:p>
+      <w:pPr>
+        <w:rPr>
+          <w:rFonts w:eastAsiaTheme="minorEastAsia"/>
+        </w:rPr>
+      </w:pPr>
       <w:r>
         <w:t xml:space="preserve">where </w:t>
       </w:r>
@@ -601,85 +1726,87 @@
       </w:r>
     </w:p>
     <w:p>
+      <w:pPr>
+        <w:pStyle w:val="ListParagraph"/>
+        <w:numPr>
+          <w:ilvl w:val="0"/>
+          <w:numId w:val="2"/>
+        </w:numPr>
+      </w:pPr>
       <w:r>
         <w:rPr>
           <w:b/>
         </w:rPr>
-        <w:t xml:space="preserve">Proportion of </w:t>
-      </w:r>
-      <w:r>
-        <w:rPr>
-          <w:b/>
-        </w:rPr>
-        <w:t xml:space="preserve">bereaved </w:t>
-      </w:r>
-      <w:r>
-        <w:rPr>
-          <w:b/>
-        </w:rPr>
-        <w:t xml:space="preserve">women </w:t>
-      </w:r>
-      <w:r>
-        <w:rPr>
-          <w:b/>
-        </w:rPr>
-        <w:t xml:space="preserve">per 1,000 </w:t>
-      </w:r>
-      <w:r>
-        <w:rPr>
-          <w:b/>
-        </w:rPr>
-        <w:t>women</w:t>
-      </w:r>
-    </w:p>
-    <w:p>
-      <w:r>
-        <w:t xml:space="preserve">In order to </w:t>
-      </w:r>
-      <w:r>
-        <w:t xml:space="preserve">determine the prevalence </w:t>
-      </w:r>
-      <w:r>
-        <w:t xml:space="preserve">of </w:t>
-      </w:r>
-      <w:r>
-        <w:t xml:space="preserve">bereaved </w:t>
-      </w:r>
-      <w:r>
-        <w:t xml:space="preserve">women </w:t>
-      </w:r>
-      <w:r>
-        <w:t xml:space="preserve">in </w:t>
-      </w:r>
-      <w:r>
-        <w:t>a population</w:t>
-      </w:r>
-      <w:r>
-        <w:t>, we start</w:t>
-      </w:r>
-      <w:r>
-        <w:t xml:space="preserve"> by considering the age-specific probability that a</w:t>
-      </w:r>
-      <w:r>
-        <w:t xml:space="preserve">n average </w:t>
-      </w:r>
-      <w:r>
-        <w:t xml:space="preserve">woman will experience the death of </w:t>
-      </w:r>
-      <w:r>
-        <w:t>a child</w:t>
-      </w:r>
-      <w:r>
-        <w:t>:</w:t>
+        <w:t>Proportion of bereaved women per 1,000 women</w:t>
       </w:r>
     </w:p>
     <w:p>
       <w:pPr>
-        <w:jc w:val="center"/>
         <w:rPr>
           <w:rFonts w:eastAsiaTheme="minorEastAsia"/>
         </w:rPr>
       </w:pPr>
+      <w:r>
+        <w:lastRenderedPageBreak/>
+        <w:t xml:space="preserve">We </w:t>
+      </w:r>
+      <w:r>
+        <w:t xml:space="preserve">generate our estimates </w:t>
+      </w:r>
+      <w:r>
+        <w:t xml:space="preserve">in four steps. First, </w:t>
+      </w:r>
+      <w:r>
+        <w:t xml:space="preserve">we </w:t>
+      </w:r>
+      <w:r>
+        <w:t xml:space="preserve">determine the prevalence </w:t>
+      </w:r>
+      <w:r>
+        <w:t xml:space="preserve">of </w:t>
+      </w:r>
+      <w:r>
+        <w:t xml:space="preserve">bereaved </w:t>
+      </w:r>
+      <w:r>
+        <w:t xml:space="preserve">women </w:t>
+      </w:r>
+      <w:r>
+        <w:t xml:space="preserve">in </w:t>
+      </w:r>
+      <w:r>
+        <w:t>a population</w:t>
+      </w:r>
+      <w:r>
+        <w:t xml:space="preserve"> </w:t>
+      </w:r>
+      <w:r>
+        <w:t>by considering the probability that a</w:t>
+      </w:r>
+      <w:r>
+        <w:t xml:space="preserve">n average </w:t>
+      </w:r>
+      <w:r>
+        <w:t xml:space="preserve">woman will experience the death of </w:t>
+      </w:r>
+      <w:r>
+        <w:t>a child</w:t>
+      </w:r>
+      <w:r>
+        <w:t xml:space="preserve"> when she is </w:t>
+      </w:r>
+      <w:r>
+        <w:rPr>
+          <w:i/>
+        </w:rPr>
+        <w:t>a</w:t>
+      </w:r>
+      <w:r>
+        <w:t xml:space="preserve"> years old</w:t>
+      </w:r>
+      <w:r>
+        <w:t xml:space="preserve"> </w:t>
+      </w:r>
       <m:oMath>
         <m:sSubSup>
           <m:sSubSupPr>
@@ -720,24 +1847,12 @@
             </m:sPre>
           </m:e>
           <m:sub>
-            <m:d>
-              <m:dPr>
-                <m:ctrlPr>
-                  <w:rPr>
-                    <w:rFonts w:ascii="Cambria Math" w:eastAsia="Cambria Math" w:hAnsi="Cambria Math" w:cs="Cambria Math"/>
-                    <w:i/>
-                  </w:rPr>
-                </m:ctrlPr>
-              </m:dPr>
-              <m:e>
-                <m:r>
-                  <w:rPr>
-                    <w:rFonts w:ascii="Cambria Math" w:eastAsia="Cambria Math" w:hAnsi="Cambria Math" w:cs="Cambria Math"/>
-                  </w:rPr>
-                  <m:t>a,c,p</m:t>
-                </m:r>
-              </m:e>
-            </m:d>
+            <m:r>
+              <w:rPr>
+                <w:rFonts w:ascii="Cambria Math" w:eastAsia="Cambria Math" w:hAnsi="Cambria Math" w:cs="Cambria Math"/>
+              </w:rPr>
+              <m:t>a</m:t>
+            </m:r>
           </m:sub>
           <m:sup>
             <m:r>
@@ -748,6 +1863,12 @@
             </m:r>
           </m:sup>
         </m:sSubSup>
+        <m:r>
+          <w:rPr>
+            <w:rFonts w:ascii="Cambria Math" w:eastAsia="Cambria Math" w:hAnsi="Cambria Math" w:cs="Cambria Math"/>
+          </w:rPr>
+          <m:t>(c)</m:t>
+        </m:r>
         <m:r>
           <w:rPr>
             <w:rFonts w:ascii="Cambria Math" w:eastAsia="Cambria Math" w:hAnsi="Cambria Math" w:cs="Cambria Math"/>
@@ -776,7 +1897,7 @@
               <w:rPr>
                 <w:rFonts w:ascii="Cambria Math" w:eastAsia="Cambria Math" w:hAnsi="Cambria Math" w:cs="Cambria Math"/>
               </w:rPr>
-              <m:t>-h(a,c,p)</m:t>
+              <m:t>-h(a,c)</m:t>
             </m:r>
           </m:sup>
         </m:sSup>
@@ -785,15 +1906,8 @@
         <w:rPr>
           <w:rFonts w:eastAsiaTheme="minorEastAsia"/>
         </w:rPr>
-        <w:t xml:space="preserve">                                                                             (2)</w:t>
-      </w:r>
-    </w:p>
-    <w:p>
-      <w:pPr>
-        <w:rPr>
-          <w:rFonts w:eastAsiaTheme="minorEastAsia"/>
-        </w:rPr>
-      </w:pPr>
+        <w:t xml:space="preserve">, </w:t>
+      </w:r>
       <w:r>
         <w:t xml:space="preserve">where </w:t>
       </w:r>
@@ -802,7 +1916,7 @@
           <w:rPr>
             <w:rFonts w:ascii="Cambria Math" w:hAnsi="Cambria Math"/>
           </w:rPr>
-          <m:t>h(a,c,p)=</m:t>
+          <m:t>h(a,c)=</m:t>
         </m:r>
         <m:sSubSup>
           <m:sSubSupPr>
@@ -821,26 +1935,7 @@
               <m:t>OD</m:t>
             </m:r>
           </m:e>
-          <m:sub>
-            <m:d>
-              <m:dPr>
-                <m:ctrlPr>
-                  <w:rPr>
-                    <w:rFonts w:ascii="Cambria Math" w:eastAsia="Cambria Math" w:hAnsi="Cambria Math" w:cs="Cambria Math"/>
-                    <w:i/>
-                  </w:rPr>
-                </m:ctrlPr>
-              </m:dPr>
-              <m:e>
-                <m:r>
-                  <w:rPr>
-                    <w:rFonts w:ascii="Cambria Math" w:eastAsia="Cambria Math" w:hAnsi="Cambria Math" w:cs="Cambria Math"/>
-                  </w:rPr>
-                  <m:t>a+1,c,p</m:t>
-                </m:r>
-              </m:e>
-            </m:d>
-          </m:sub>
+          <m:sub/>
           <m:sup>
             <m:r>
               <w:rPr>
@@ -850,6 +1945,24 @@
             </m:r>
           </m:sup>
         </m:sSubSup>
+        <m:r>
+          <w:rPr>
+            <w:rFonts w:ascii="Cambria Math" w:eastAsia="Cambria Math" w:hAnsi="Cambria Math" w:cs="Cambria Math"/>
+          </w:rPr>
+          <m:t>(</m:t>
+        </m:r>
+        <m:r>
+          <w:rPr>
+            <w:rFonts w:ascii="Cambria Math" w:eastAsia="Cambria Math" w:hAnsi="Cambria Math" w:cs="Cambria Math"/>
+          </w:rPr>
+          <m:t>a+1,c</m:t>
+        </m:r>
+        <m:r>
+          <w:rPr>
+            <w:rFonts w:ascii="Cambria Math" w:eastAsia="Cambria Math" w:hAnsi="Cambria Math" w:cs="Cambria Math"/>
+          </w:rPr>
+          <m:t>)</m:t>
+        </m:r>
         <m:r>
           <w:rPr>
             <w:rFonts w:ascii="Cambria Math" w:eastAsia="Cambria Math" w:hAnsi="Cambria Math" w:cs="Cambria Math"/>
@@ -873,26 +1986,7 @@
               <m:t>OD</m:t>
             </m:r>
           </m:e>
-          <m:sub>
-            <m:d>
-              <m:dPr>
-                <m:ctrlPr>
-                  <w:rPr>
-                    <w:rFonts w:ascii="Cambria Math" w:eastAsia="Cambria Math" w:hAnsi="Cambria Math" w:cs="Cambria Math"/>
-                    <w:i/>
-                  </w:rPr>
-                </m:ctrlPr>
-              </m:dPr>
-              <m:e>
-                <m:r>
-                  <w:rPr>
-                    <w:rFonts w:ascii="Cambria Math" w:eastAsia="Cambria Math" w:hAnsi="Cambria Math" w:cs="Cambria Math"/>
-                  </w:rPr>
-                  <m:t>a,c,p</m:t>
-                </m:r>
-              </m:e>
-            </m:d>
-          </m:sub>
+          <m:sub/>
           <m:sup>
             <m:r>
               <w:rPr>
@@ -902,6 +1996,24 @@
             </m:r>
           </m:sup>
         </m:sSubSup>
+        <m:r>
+          <w:rPr>
+            <w:rFonts w:ascii="Cambria Math" w:eastAsia="Cambria Math" w:hAnsi="Cambria Math" w:cs="Cambria Math"/>
+          </w:rPr>
+          <m:t>(</m:t>
+        </m:r>
+        <m:r>
+          <w:rPr>
+            <w:rFonts w:ascii="Cambria Math" w:eastAsia="Cambria Math" w:hAnsi="Cambria Math" w:cs="Cambria Math"/>
+          </w:rPr>
+          <m:t>a,c</m:t>
+        </m:r>
+        <m:r>
+          <w:rPr>
+            <w:rFonts w:ascii="Cambria Math" w:eastAsia="Cambria Math" w:hAnsi="Cambria Math" w:cs="Cambria Math"/>
+          </w:rPr>
+          <m:t>)</m:t>
+        </m:r>
       </m:oMath>
       <w:r>
         <w:rPr>
@@ -953,58 +2065,34 @@
         <w:t>k</w:t>
       </w:r>
       <w:r>
-        <w:rPr>
-          <w:rFonts w:eastAsiaTheme="minorEastAsia"/>
-        </w:rPr>
+        <w:t xml:space="preserve">. </w:t>
+      </w:r>
+      <w:r>
+        <w:t xml:space="preserve">Following standard demographic methods </w:t>
+      </w:r>
+      <w:r>
+        <w:fldChar w:fldCharType="begin"/>
+      </w:r>
+      <w:r>
+        <w:instrText xml:space="preserve"> ADDIN ZOTERO_ITEM CSL_CITATION {"citationID":"LFQVXY2z","properties":{"formattedCitation":"(Preston, Heuveline, and Guillot 2001)","plainCitation":"(Preston, Heuveline, and Guillot 2001)","noteIndex":0},"citationItems":[{"id":601,"uris":["http://zotero.org/groups/2241996/items/A88IZKYU"],"uri":["http://zotero.org/groups/2241996/items/A88IZKYU"],"itemData":{"id":601,"type":"book","call-number":"HB849.4 .P73 2001","event-place":"Malden, MA","ISBN":"978-1-55786-214-3","number-of-pages":"291","publisher":"Blackwell Publishers","publisher-place":"Malden, MA","source":"Library of Congress ISBN","title":"Demography: measuring and modeling population processes","title-short":"Demography","author":[{"family":"Preston","given":"Samuel H."},{"family":"Heuveline","given":"Patrick"},{"family":"Guillot","given":"Michel"}],"issued":{"date-parts":[["2001"]]}}}],"schema":"https://github.com/citation-style-language/schema/raw/master/csl-citation.json"} </w:instrText>
+      </w:r>
+      <w:r>
+        <w:fldChar w:fldCharType="separate"/>
+      </w:r>
+      <w:r>
+        <w:rPr>
+          <w:rFonts w:ascii="Calibri" w:hAnsi="Calibri"/>
+        </w:rPr>
+        <w:t>(Preston, Heuveline, and Guillot 2001)</w:t>
+      </w:r>
+      <w:r>
+        <w:fldChar w:fldCharType="end"/>
+      </w:r>
+      <w:r>
         <w:t xml:space="preserve"> </w:t>
       </w:r>
       <w:r>
-        <w:fldChar w:fldCharType="begin"/>
-      </w:r>
-      <w:r>
-        <w:instrText xml:space="preserve"> ADDIN ZOTERO_ITEM CSL_CITATION {"citationID":"cT4xChNH","properties":{"formattedCitation":"(Wachter 2014)","plainCitation":"(Wachter 2014)","noteIndex":0},"citationItems":[{"id":477,"uris":["http://zotero.org/groups/2241996/items/XHBET453"],"uri":["http://zotero.org/groups/2241996/items/XHBET453"],"itemData":{"id":477,"type":"book","title":"Essential demographic methods","publisher":"Harvard Univ. Press","publisher-place":"Cambridge, Mass.","number-of-pages":"288","source":"Gemeinsamer Bibliotheksverbund ISBN","event-place":"Cambridge, Mass.","ISBN":"978-0-674-04557-6","note":"OCLC: 931410976","language":"eng","author":[{"family":"Wachter","given":"Kenneth W."}],"issued":{"date-parts":[["2014"]]}}}],"schema":"https://github.com/citation-style-language/schema/raw/master/csl-citation.json"} </w:instrText>
-      </w:r>
-      <w:r>
-        <w:fldChar w:fldCharType="separate"/>
-      </w:r>
-      <w:r>
-        <w:rPr>
-          <w:rFonts w:ascii="Calibri" w:hAnsi="Calibri"/>
-        </w:rPr>
-        <w:t>(Wachter 2014)</w:t>
-      </w:r>
-      <w:r>
-        <w:fldChar w:fldCharType="end"/>
-      </w:r>
-      <w:r>
-        <w:t xml:space="preserve">. </w:t>
-      </w:r>
-      <w:r>
-        <w:t>W</w:t>
-      </w:r>
-      <w:r>
-        <w:t xml:space="preserve">e create a life table </w:t>
-      </w:r>
-      <w:r>
-        <w:fldChar w:fldCharType="begin"/>
-      </w:r>
-      <w:r>
-        <w:instrText xml:space="preserve"> ADDIN ZOTERO_ITEM CSL_CITATION {"citationID":"LFQVXY2z","properties":{"formattedCitation":"(Preston, Heuveline, and Guillot 2001)","plainCitation":"(Preston, Heuveline, and Guillot 2001)","noteIndex":0},"citationItems":[{"id":601,"uris":["http://zotero.org/groups/2241996/items/A88IZKYU"],"uri":["http://zotero.org/groups/2241996/items/A88IZKYU"],"itemData":{"id":601,"type":"book","title":"Demography: measuring and modeling population processes","publisher":"Blackwell Publishers","publisher-place":"Malden, MA","number-of-pages":"291","source":"Library of Congress ISBN","event-place":"Malden, MA","ISBN":"978-1-55786-214-3","call-number":"HB849.4 .P73 2001","shortTitle":"Demography","author":[{"family":"Preston","given":"Samuel H."},{"family":"Heuveline","given":"Patrick"},{"family":"Guillot","given":"Michel"}],"issued":{"date-parts":[["2001"]]}}}],"schema":"https://github.com/citation-style-language/schema/raw/master/csl-citation.json"} </w:instrText>
-      </w:r>
-      <w:r>
-        <w:fldChar w:fldCharType="separate"/>
-      </w:r>
-      <w:r>
-        <w:rPr>
-          <w:rFonts w:ascii="Calibri" w:hAnsi="Calibri"/>
-        </w:rPr>
-        <w:t>(Preston, Heuveline, and Guillot 2001)</w:t>
-      </w:r>
-      <w:r>
-        <w:fldChar w:fldCharType="end"/>
-      </w:r>
-      <w:r>
-        <w:t xml:space="preserve"> </w:t>
+        <w:t xml:space="preserve">we create a life table </w:t>
       </w:r>
       <w:r>
         <w:t xml:space="preserve">with </w:t>
@@ -1123,24 +2211,12 @@
             </m:sPre>
           </m:e>
           <m:sub>
-            <m:d>
-              <m:dPr>
-                <m:ctrlPr>
-                  <w:rPr>
-                    <w:rFonts w:ascii="Cambria Math" w:eastAsia="Cambria Math" w:hAnsi="Cambria Math" w:cs="Cambria Math"/>
-                    <w:i/>
-                  </w:rPr>
-                </m:ctrlPr>
-              </m:dPr>
-              <m:e>
-                <m:r>
-                  <w:rPr>
-                    <w:rFonts w:ascii="Cambria Math" w:eastAsia="Cambria Math" w:hAnsi="Cambria Math" w:cs="Cambria Math"/>
-                  </w:rPr>
-                  <m:t>a,c,p</m:t>
-                </m:r>
-              </m:e>
-            </m:d>
+            <m:r>
+              <w:rPr>
+                <w:rFonts w:ascii="Cambria Math" w:eastAsia="Cambria Math" w:hAnsi="Cambria Math" w:cs="Cambria Math"/>
+              </w:rPr>
+              <m:t>a</m:t>
+            </m:r>
           </m:sub>
           <m:sup>
             <m:r>
@@ -1151,6 +2227,12 @@
             </m:r>
           </m:sup>
         </m:sSubSup>
+        <m:r>
+          <w:rPr>
+            <w:rFonts w:ascii="Cambria Math" w:eastAsia="Cambria Math" w:hAnsi="Cambria Math" w:cs="Cambria Math"/>
+          </w:rPr>
+          <m:t>(c)</m:t>
+        </m:r>
       </m:oMath>
       <w:r>
         <w:rPr>
@@ -1162,7 +2244,39 @@
         <w:rPr>
           <w:rFonts w:eastAsiaTheme="minorEastAsia"/>
         </w:rPr>
-        <w:t>losing a child.</w:t>
+        <w:t>losing a child</w:t>
+      </w:r>
+      <w:r>
+        <w:rPr>
+          <w:rFonts w:eastAsiaTheme="minorEastAsia"/>
+        </w:rPr>
+        <w:t xml:space="preserve"> between ages </w:t>
+      </w:r>
+      <w:r>
+        <w:rPr>
+          <w:rFonts w:eastAsiaTheme="minorEastAsia"/>
+          <w:i/>
+        </w:rPr>
+        <w:t>a</w:t>
+      </w:r>
+      <w:r>
+        <w:rPr>
+          <w:rFonts w:eastAsiaTheme="minorEastAsia"/>
+        </w:rPr>
+        <w:t xml:space="preserve"> and </w:t>
+      </w:r>
+      <w:r>
+        <w:rPr>
+          <w:rFonts w:eastAsiaTheme="minorEastAsia"/>
+          <w:i/>
+        </w:rPr>
+        <w:t>a+1</w:t>
+      </w:r>
+      <w:r>
+        <w:rPr>
+          <w:rFonts w:eastAsiaTheme="minorEastAsia"/>
+        </w:rPr>
+        <w:t>.</w:t>
       </w:r>
       <w:r>
         <w:rPr>
@@ -1194,14 +2308,7 @@
               <m:t>FOD</m:t>
             </m:r>
           </m:e>
-          <m:sub>
-            <m:r>
-              <w:rPr>
-                <w:rFonts w:ascii="Cambria Math" w:eastAsia="Cambria Math" w:hAnsi="Cambria Math" w:cs="Cambria Math"/>
-              </w:rPr>
-              <m:t>(a,c,p)</m:t>
-            </m:r>
-          </m:sub>
+          <m:sub/>
           <m:sup>
             <m:r>
               <w:rPr>
@@ -1211,6 +2318,12 @@
             </m:r>
           </m:sup>
         </m:sSubSup>
+        <m:r>
+          <w:rPr>
+            <w:rFonts w:ascii="Cambria Math" w:eastAsiaTheme="minorEastAsia" w:hAnsi="Cambria Math"/>
+          </w:rPr>
+          <m:t>(a,c)</m:t>
+        </m:r>
         <m:r>
           <w:rPr>
             <w:rFonts w:ascii="Cambria Math" w:eastAsiaTheme="minorEastAsia" w:hAnsi="Cambria Math"/>
@@ -1260,7 +2373,7 @@
               <w:rPr>
                 <w:rFonts w:ascii="Cambria Math" w:hAnsi="Cambria Math"/>
               </w:rPr>
-              <m:t>(a,c,p)</m:t>
+              <m:t>a</m:t>
             </m:r>
           </m:sub>
           <m:sup>
@@ -1272,6 +2385,12 @@
             </m:r>
           </m:sup>
         </m:sSubSup>
+        <m:r>
+          <w:rPr>
+            <w:rFonts w:ascii="Cambria Math" w:hAnsi="Cambria Math"/>
+          </w:rPr>
+          <m:t>(c)</m:t>
+        </m:r>
       </m:oMath>
       <w:r>
         <w:rPr>
@@ -1357,7 +2476,19 @@
         <w:rPr>
           <w:rFonts w:eastAsiaTheme="minorEastAsia"/>
         </w:rPr>
-        <w:t>experienced the death of a child</w:t>
+        <w:t>experienced the death of a</w:t>
+      </w:r>
+      <w:r>
+        <w:rPr>
+          <w:rFonts w:eastAsiaTheme="minorEastAsia"/>
+        </w:rPr>
+        <w:t>t least one</w:t>
+      </w:r>
+      <w:r>
+        <w:rPr>
+          <w:rFonts w:eastAsiaTheme="minorEastAsia"/>
+        </w:rPr>
+        <w:t xml:space="preserve"> child</w:t>
       </w:r>
       <w:r>
         <w:rPr>
@@ -1376,13 +2507,21 @@
         <w:rPr>
           <w:rFonts w:eastAsiaTheme="minorEastAsia"/>
         </w:rPr>
+        <w:t xml:space="preserve"> years</w:t>
+      </w:r>
+      <w:r>
+        <w:rPr>
+          <w:rFonts w:eastAsiaTheme="minorEastAsia"/>
+        </w:rPr>
         <w:t xml:space="preserve">. </w:t>
       </w:r>
-      <w:r>
-        <w:rPr>
-          <w:rFonts w:eastAsiaTheme="minorEastAsia"/>
-        </w:rPr>
-        <w:t>Next, w</w:t>
+    </w:p>
+    <w:p>
+      <w:r>
+        <w:rPr>
+          <w:rFonts w:eastAsiaTheme="minorEastAsia"/>
+        </w:rPr>
+        <w:t>Second, w</w:t>
       </w:r>
       <w:r>
         <w:rPr>
@@ -1400,7 +2539,7 @@
         <w:rPr>
           <w:rFonts w:eastAsiaTheme="minorEastAsia"/>
         </w:rPr>
-        <w:t>with the help of</w:t>
+        <w:t xml:space="preserve">by considering </w:t>
       </w:r>
       <w:r>
         <w:rPr>
@@ -1429,28 +2568,27 @@
               <m:t>FWS</m:t>
             </m:r>
           </m:e>
-          <m:sub>
-            <m:r>
-              <w:rPr>
-                <w:rFonts w:ascii="Cambria Math" w:eastAsiaTheme="minorEastAsia" w:hAnsi="Cambria Math"/>
-              </w:rPr>
-              <m:t>(a,c,p)</m:t>
-            </m:r>
-          </m:sub>
+          <m:sub/>
           <m:sup/>
         </m:sSubSup>
         <m:r>
           <w:rPr>
             <w:rFonts w:ascii="Cambria Math" w:eastAsiaTheme="minorEastAsia" w:hAnsi="Cambria Math"/>
           </w:rPr>
-          <m:t>,</m:t>
+          <m:t>(a,c)</m:t>
         </m:r>
       </m:oMath>
       <w:r>
         <w:rPr>
           <w:rFonts w:eastAsiaTheme="minorEastAsia"/>
         </w:rPr>
-        <w:t xml:space="preserve"> the fraction of women that survived </w:t>
+        <w:t xml:space="preserve">, </w:t>
+      </w:r>
+      <w:r>
+        <w:rPr>
+          <w:rFonts w:eastAsiaTheme="minorEastAsia"/>
+        </w:rPr>
+        <w:t xml:space="preserve">the fraction of women that survived </w:t>
       </w:r>
       <w:r>
         <w:rPr>
@@ -1491,6 +2629,12 @@
         </w:rPr>
         <w:t xml:space="preserve">after the start of reproductive age </w:t>
       </w:r>
+      <w:r>
+        <w:rPr>
+          <w:rFonts w:eastAsiaTheme="minorEastAsia"/>
+        </w:rPr>
+        <w:t>(</w:t>
+      </w:r>
       <m:oMath>
         <m:r>
           <w:rPr>
@@ -1498,11 +2642,23 @@
           </w:rPr>
           <m:t>α</m:t>
         </m:r>
+        <m:r>
+          <w:rPr>
+            <w:rFonts w:ascii="Cambria Math" w:eastAsiaTheme="minorEastAsia" w:hAnsi="Cambria Math"/>
+          </w:rPr>
+          <m:t>=15</m:t>
+        </m:r>
       </m:oMath>
       <w:r>
         <w:rPr>
           <w:rFonts w:eastAsiaTheme="minorEastAsia"/>
         </w:rPr>
+        <w:t>)</w:t>
+      </w:r>
+      <w:r>
+        <w:rPr>
+          <w:rFonts w:eastAsiaTheme="minorEastAsia"/>
+        </w:rPr>
         <w:t xml:space="preserve"> </w:t>
       </w:r>
       <w:r>
@@ -1522,7 +2678,13 @@
           <w:rPr>
             <w:rFonts w:ascii="Cambria Math" w:eastAsiaTheme="minorEastAsia" w:hAnsi="Cambria Math"/>
           </w:rPr>
-          <m:t>α&lt;a</m:t>
+          <m:t>a&gt;</m:t>
+        </m:r>
+        <m:r>
+          <w:rPr>
+            <w:rFonts w:ascii="Cambria Math" w:eastAsiaTheme="minorEastAsia" w:hAnsi="Cambria Math"/>
+          </w:rPr>
+          <m:t>α</m:t>
         </m:r>
       </m:oMath>
       <w:r>
@@ -1547,7 +2709,19 @@
         <w:rPr>
           <w:rFonts w:eastAsiaTheme="minorEastAsia"/>
         </w:rPr>
-        <w:t xml:space="preserve"> this using </w:t>
+        <w:t xml:space="preserve"> this </w:t>
+      </w:r>
+      <w:r>
+        <w:rPr>
+          <w:rFonts w:eastAsiaTheme="minorEastAsia"/>
+        </w:rPr>
+        <w:t xml:space="preserve">value </w:t>
+      </w:r>
+      <w:r>
+        <w:rPr>
+          <w:rFonts w:eastAsiaTheme="minorEastAsia"/>
+        </w:rPr>
+        <w:t xml:space="preserve">using </w:t>
       </w:r>
       <w:r>
         <w:rPr>
@@ -1565,7 +2739,7 @@
         <w:rPr>
           <w:rFonts w:eastAsiaTheme="minorEastAsia"/>
         </w:rPr>
-        <w:t>from the UN WPP.</w:t>
+        <w:t>from the</w:t>
       </w:r>
       <w:r>
         <w:rPr>
@@ -1577,6 +2751,24 @@
         <w:rPr>
           <w:rFonts w:eastAsiaTheme="minorEastAsia"/>
         </w:rPr>
+        <w:t>UN WPP</w:t>
+      </w:r>
+      <w:r>
+        <w:rPr>
+          <w:rFonts w:eastAsiaTheme="minorEastAsia"/>
+        </w:rPr>
+        <w:t>.</w:t>
+      </w:r>
+      <w:r>
+        <w:rPr>
+          <w:rFonts w:eastAsiaTheme="minorEastAsia"/>
+        </w:rPr>
+        <w:t xml:space="preserve"> </w:t>
+      </w:r>
+      <w:r>
+        <w:rPr>
+          <w:rFonts w:eastAsiaTheme="minorEastAsia"/>
+        </w:rPr>
         <w:t>T</w:t>
       </w:r>
       <w:r>
@@ -1598,7 +2790,269 @@
         <w:t>k</w:t>
       </w:r>
       <w:r>
-        <w:t xml:space="preserve"> is</w:t>
+        <w:t xml:space="preserve"> </w:t>
+      </w:r>
+      <w:r>
+        <w:t>is</w:t>
+      </w:r>
+      <w:r>
+        <w:t xml:space="preserve"> </w:t>
+      </w:r>
+      <m:oMath>
+        <m:sSubSup>
+          <m:sSubSupPr>
+            <m:ctrlPr>
+              <w:rPr>
+                <w:rFonts w:ascii="Cambria Math" w:eastAsia="Cambria Math" w:hAnsi="Cambria Math" w:cs="Cambria Math"/>
+                <w:i/>
+              </w:rPr>
+            </m:ctrlPr>
+          </m:sSubSupPr>
+          <m:e>
+            <m:r>
+              <w:rPr>
+                <w:rFonts w:ascii="Cambria Math" w:eastAsia="Cambria Math" w:hAnsi="Cambria Math" w:cs="Cambria Math"/>
+              </w:rPr>
+              <m:t>wOM</m:t>
+            </m:r>
+          </m:e>
+          <m:sub/>
+          <m:sup>
+            <m:r>
+              <w:rPr>
+                <w:rFonts w:ascii="Cambria Math" w:eastAsia="Cambria Math" w:hAnsi="Cambria Math" w:cs="Cambria Math"/>
+              </w:rPr>
+              <m:t>k</m:t>
+            </m:r>
+          </m:sup>
+        </m:sSubSup>
+        <m:r>
+          <w:rPr>
+            <w:rFonts w:ascii="Cambria Math" w:hAnsi="Cambria Math"/>
+          </w:rPr>
+          <m:t>(a,c)</m:t>
+        </m:r>
+        <m:r>
+          <w:rPr>
+            <w:rFonts w:ascii="Cambria Math" w:hAnsi="Cambria Math"/>
+          </w:rPr>
+          <m:t>=</m:t>
+        </m:r>
+        <m:sSubSup>
+          <m:sSubSupPr>
+            <m:ctrlPr>
+              <w:rPr>
+                <w:rFonts w:ascii="Cambria Math" w:eastAsia="Cambria Math" w:hAnsi="Cambria Math" w:cs="Cambria Math"/>
+                <w:i/>
+              </w:rPr>
+            </m:ctrlPr>
+          </m:sSubSupPr>
+          <m:e>
+            <m:r>
+              <w:rPr>
+                <w:rFonts w:ascii="Cambria Math" w:eastAsia="Cambria Math" w:hAnsi="Cambria Math" w:cs="Cambria Math"/>
+              </w:rPr>
+              <m:t>FOD</m:t>
+            </m:r>
+          </m:e>
+          <m:sub/>
+          <m:sup>
+            <m:r>
+              <w:rPr>
+                <w:rFonts w:ascii="Cambria Math" w:eastAsia="Cambria Math" w:hAnsi="Cambria Math" w:cs="Cambria Math"/>
+              </w:rPr>
+              <m:t>k</m:t>
+            </m:r>
+          </m:sup>
+        </m:sSubSup>
+        <m:r>
+          <w:rPr>
+            <w:rFonts w:ascii="Cambria Math" w:hAnsi="Cambria Math"/>
+          </w:rPr>
+          <m:t>(a,c)</m:t>
+        </m:r>
+        <m:r>
+          <w:rPr>
+            <w:rFonts w:ascii="Cambria Math" w:hAnsi="Cambria Math"/>
+          </w:rPr>
+          <m:t>*</m:t>
+        </m:r>
+        <m:sSubSup>
+          <m:sSubSupPr>
+            <m:ctrlPr>
+              <w:rPr>
+                <w:rFonts w:ascii="Cambria Math" w:eastAsiaTheme="minorEastAsia" w:hAnsi="Cambria Math"/>
+                <w:i/>
+              </w:rPr>
+            </m:ctrlPr>
+          </m:sSubSupPr>
+          <m:e>
+            <m:r>
+              <w:rPr>
+                <w:rFonts w:ascii="Cambria Math" w:eastAsiaTheme="minorEastAsia" w:hAnsi="Cambria Math"/>
+              </w:rPr>
+              <m:t>FWS</m:t>
+            </m:r>
+          </m:e>
+          <m:sub/>
+          <m:sup/>
+        </m:sSubSup>
+        <m:r>
+          <w:rPr>
+            <w:rFonts w:ascii="Cambria Math" w:hAnsi="Cambria Math"/>
+          </w:rPr>
+          <m:t>(a,c)</m:t>
+        </m:r>
+        <m:r>
+          <w:rPr>
+            <w:rFonts w:ascii="Cambria Math" w:hAnsi="Cambria Math"/>
+          </w:rPr>
+          <m:t>*1000</m:t>
+        </m:r>
+      </m:oMath>
+      <w:r>
+        <w:rPr>
+          <w:rFonts w:eastAsiaTheme="minorEastAsia"/>
+        </w:rPr>
+        <w:t xml:space="preserve">. </w:t>
+      </w:r>
+      <w:r>
+        <w:rPr>
+          <w:rFonts w:eastAsiaTheme="minorEastAsia"/>
+        </w:rPr>
+        <w:t xml:space="preserve">Note that these estimates pertain to all women in a population, including </w:t>
+      </w:r>
+      <w:r>
+        <w:t xml:space="preserve">those </w:t>
+      </w:r>
+      <w:r>
+        <w:t xml:space="preserve">who </w:t>
+      </w:r>
+      <w:r>
+        <w:t>have never had a live birth</w:t>
+      </w:r>
+      <w:r>
+        <w:t>.</w:t>
+      </w:r>
+    </w:p>
+    <w:p>
+      <w:pPr>
+        <w:rPr>
+          <w:rFonts w:eastAsiaTheme="minorEastAsia"/>
+        </w:rPr>
+      </w:pPr>
+      <w:r>
+        <w:rPr>
+          <w:rFonts w:eastAsiaTheme="minorEastAsia"/>
+        </w:rPr>
+        <w:t>Third, w</w:t>
+      </w:r>
+      <w:r>
+        <w:rPr>
+          <w:rFonts w:eastAsiaTheme="minorEastAsia"/>
+        </w:rPr>
+        <w:t xml:space="preserve">e estimate </w:t>
+      </w:r>
+      <w:r>
+        <w:rPr>
+          <w:rFonts w:eastAsiaTheme="minorEastAsia"/>
+        </w:rPr>
+        <w:t>an equivalent measure for mothers</w:t>
+      </w:r>
+      <w:r>
+        <w:rPr>
+          <w:rFonts w:eastAsiaTheme="minorEastAsia"/>
+        </w:rPr>
+        <w:t xml:space="preserve"> only</w:t>
+      </w:r>
+      <w:r>
+        <w:rPr>
+          <w:rFonts w:eastAsiaTheme="minorEastAsia"/>
+        </w:rPr>
+        <w:t xml:space="preserve"> by rescaling </w:t>
+      </w:r>
+      <w:r>
+        <w:t>our estimates using a similar life table approach</w:t>
+      </w:r>
+      <w:r>
+        <w:t xml:space="preserve"> to the one discussed above</w:t>
+      </w:r>
+      <w:r>
+        <w:t>.</w:t>
+      </w:r>
+      <w:r>
+        <w:t xml:space="preserve"> </w:t>
+      </w:r>
+      <w:r>
+        <w:t>W</w:t>
+      </w:r>
+      <w:r>
+        <w:t xml:space="preserve">e consider fertility as a “hazard rate” to </w:t>
+      </w:r>
+      <w:r>
+        <w:t xml:space="preserve">approximate </w:t>
+      </w:r>
+      <w:r>
+        <w:t xml:space="preserve">the number of women that “survive” having children </w:t>
+      </w:r>
+      <w:r>
+        <w:t>(i.e.</w:t>
+      </w:r>
+      <w:r>
+        <w:t>,</w:t>
+      </w:r>
+      <w:r>
+        <w:t xml:space="preserve"> remain childless) </w:t>
+      </w:r>
+      <w:r>
+        <w:t xml:space="preserve">after experiencing </w:t>
+      </w:r>
+      <w:r>
+        <w:t xml:space="preserve">a set of age-specific </w:t>
+      </w:r>
+      <w:r>
+        <w:t xml:space="preserve">fertility rates. The fraction of women who have ever been mothers </w:t>
+      </w:r>
+      <m:oMath>
+        <m:r>
+          <w:rPr>
+            <w:rFonts w:ascii="Cambria Math" w:hAnsi="Cambria Math"/>
+          </w:rPr>
+          <m:t>FM</m:t>
+        </m:r>
+        <m:r>
+          <w:rPr>
+            <w:rFonts w:ascii="Cambria Math" w:hAnsi="Cambria Math"/>
+          </w:rPr>
+          <m:t>(a,c)</m:t>
+        </m:r>
+      </m:oMath>
+      <w:r>
+        <w:t xml:space="preserve"> </w:t>
+      </w:r>
+      <w:r>
+        <w:t>is approximated as</w:t>
+      </w:r>
+      <w:r>
+        <w:t xml:space="preserve"> 1 minus the fraction of childless women. We can now define</w:t>
+      </w:r>
+      <w:r>
+        <w:t>, for a given cohort,</w:t>
+      </w:r>
+      <w:r>
+        <w:t xml:space="preserve"> </w:t>
+      </w:r>
+      <w:r>
+        <w:t>the proportion of mothers (per 1,000 mothers) who have ever lost one or more children</w:t>
+      </w:r>
+      <w:r>
+        <w:t xml:space="preserve"> younger than </w:t>
+      </w:r>
+      <w:r>
+        <w:rPr>
+          <w:i/>
+        </w:rPr>
+        <w:t>k</w:t>
       </w:r>
       <w:r>
         <w:t>:</w:t>
@@ -1623,17 +3077,10 @@
               <w:rPr>
                 <w:rFonts w:ascii="Cambria Math" w:eastAsia="Cambria Math" w:hAnsi="Cambria Math" w:cs="Cambria Math"/>
               </w:rPr>
-              <m:t>wOM</m:t>
+              <m:t>mOM</m:t>
             </m:r>
           </m:e>
-          <m:sub>
-            <m:r>
-              <w:rPr>
-                <w:rFonts w:ascii="Cambria Math" w:eastAsia="Cambria Math" w:hAnsi="Cambria Math" w:cs="Cambria Math"/>
-              </w:rPr>
-              <m:t>(a,c,p)</m:t>
-            </m:r>
-          </m:sub>
+          <m:sub/>
           <m:sup>
             <m:r>
               <w:rPr>
@@ -1643,6 +3090,12 @@
             </m:r>
           </m:sup>
         </m:sSubSup>
+        <m:r>
+          <w:rPr>
+            <w:rFonts w:ascii="Cambria Math" w:hAnsi="Cambria Math"/>
+          </w:rPr>
+          <m:t>(a,c)</m:t>
+        </m:r>
         <m:r>
           <w:rPr>
             <w:rFonts w:ascii="Cambria Math" w:hAnsi="Cambria Math"/>
@@ -1663,17 +3116,10 @@
               <w:rPr>
                 <w:rFonts w:ascii="Cambria Math" w:eastAsia="Cambria Math" w:hAnsi="Cambria Math" w:cs="Cambria Math"/>
               </w:rPr>
-              <m:t>FOD</m:t>
+              <m:t>wOM</m:t>
             </m:r>
           </m:e>
-          <m:sub>
-            <m:r>
-              <w:rPr>
-                <w:rFonts w:ascii="Cambria Math" w:eastAsia="Cambria Math" w:hAnsi="Cambria Math" w:cs="Cambria Math"/>
-              </w:rPr>
-              <m:t>(a,c,p)</m:t>
-            </m:r>
-          </m:sub>
+          <m:sub/>
           <m:sup>
             <m:r>
               <w:rPr>
@@ -1687,40 +3133,25 @@
           <w:rPr>
             <w:rFonts w:ascii="Cambria Math" w:hAnsi="Cambria Math"/>
           </w:rPr>
+          <m:t>(a,c)</m:t>
+        </m:r>
+        <m:r>
+          <w:rPr>
+            <w:rFonts w:ascii="Cambria Math" w:hAnsi="Cambria Math"/>
+          </w:rPr>
           <m:t>*</m:t>
         </m:r>
-        <m:sSubSup>
-          <m:sSubSupPr>
-            <m:ctrlPr>
-              <w:rPr>
-                <w:rFonts w:ascii="Cambria Math" w:eastAsiaTheme="minorEastAsia" w:hAnsi="Cambria Math"/>
-                <w:i/>
-              </w:rPr>
-            </m:ctrlPr>
-          </m:sSubSupPr>
-          <m:e>
-            <m:r>
-              <w:rPr>
-                <w:rFonts w:ascii="Cambria Math" w:eastAsiaTheme="minorEastAsia" w:hAnsi="Cambria Math"/>
-              </w:rPr>
-              <m:t>FWS</m:t>
-            </m:r>
-          </m:e>
-          <m:sub>
-            <m:r>
-              <w:rPr>
-                <w:rFonts w:ascii="Cambria Math" w:eastAsiaTheme="minorEastAsia" w:hAnsi="Cambria Math"/>
-              </w:rPr>
-              <m:t>(a,c,p)</m:t>
-            </m:r>
-          </m:sub>
-          <m:sup/>
-        </m:sSubSup>
         <m:r>
           <w:rPr>
             <w:rFonts w:ascii="Cambria Math" w:hAnsi="Cambria Math"/>
           </w:rPr>
-          <m:t>*1000</m:t>
+          <m:t>FM</m:t>
+        </m:r>
+        <m:r>
+          <w:rPr>
+            <w:rFonts w:ascii="Cambria Math" w:hAnsi="Cambria Math"/>
+          </w:rPr>
+          <m:t>(a,c)</m:t>
         </m:r>
       </m:oMath>
       <w:r>
@@ -1733,304 +3164,82 @@
         <w:rPr>
           <w:rFonts w:eastAsiaTheme="minorEastAsia"/>
         </w:rPr>
-        <w:t xml:space="preserve">                                    (3)</w:t>
+        <w:t xml:space="preserve">                                    </w:t>
+      </w:r>
+      <w:r>
+        <w:rPr>
+          <w:rFonts w:eastAsiaTheme="minorEastAsia"/>
+        </w:rPr>
+        <w:t xml:space="preserve"> </w:t>
+      </w:r>
+      <w:r>
+        <w:rPr>
+          <w:rFonts w:eastAsiaTheme="minorEastAsia"/>
+        </w:rPr>
+        <w:t xml:space="preserve">            (4)</w:t>
+      </w:r>
+    </w:p>
+    <w:p>
+      <w:r>
+        <w:t>Fourth, w</w:t>
+      </w:r>
+      <w:r>
+        <w:t xml:space="preserve">e </w:t>
+      </w:r>
+      <w:r>
+        <w:t xml:space="preserve">generate period estimates of the prevalence of bereaved mothers, comparable to the empirical </w:t>
+      </w:r>
+      <w:r>
+        <w:t xml:space="preserve">survey-based </w:t>
+      </w:r>
+      <w:r>
+        <w:t>estimates, using</w:t>
+      </w:r>
+      <w:r>
+        <w:t xml:space="preserve"> different combinations of cohort and age</w:t>
+      </w:r>
+      <w:r>
+        <w:t>.</w:t>
+      </w:r>
+      <w:r>
+        <w:t xml:space="preserve"> </w:t>
+      </w:r>
+      <w:r>
+        <w:t xml:space="preserve">Equation (4) produces single-age estimates of the prevalence of maternal bereavement. We grouped these by maternal ages </w:t>
+      </w:r>
+      <w:r>
+        <w:t>20-44 and 45-49</w:t>
+      </w:r>
+      <w:r>
+        <w:t xml:space="preserve"> to match the survey estimates in the main text and by 5-year age groups to produce the </w:t>
+      </w:r>
+      <w:r>
+        <w:t>supplementary results</w:t>
+      </w:r>
+      <w:r>
+        <w:rPr>
+          <w:rStyle w:val="CommentReference"/>
+        </w:rPr>
+        <w:commentReference w:id="0"/>
+      </w:r>
+      <w:r>
+        <w:t xml:space="preserve">. </w:t>
       </w:r>
     </w:p>
     <w:p>
       <w:pPr>
         <w:rPr>
-          <w:rFonts w:eastAsiaTheme="minorEastAsia"/>
+          <w:b/>
         </w:rPr>
       </w:pPr>
       <w:r>
         <w:rPr>
-          <w:rFonts w:eastAsiaTheme="minorEastAsia"/>
-        </w:rPr>
-        <w:t xml:space="preserve">We estimate </w:t>
-      </w:r>
-      <w:r>
-        <w:rPr>
-          <w:rFonts w:eastAsiaTheme="minorEastAsia"/>
-        </w:rPr>
-        <w:t>an equivalent measure for mothers</w:t>
-      </w:r>
-      <w:r>
-        <w:rPr>
-          <w:rFonts w:eastAsiaTheme="minorEastAsia"/>
-        </w:rPr>
-        <w:t xml:space="preserve"> by rescaling </w:t>
-      </w:r>
-      <w:r>
-        <w:t>our estimates using a similar life table approach</w:t>
-      </w:r>
-      <w:r>
-        <w:t>.</w:t>
-      </w:r>
-      <w:r>
-        <w:t xml:space="preserve"> </w:t>
-      </w:r>
-      <w:r>
-        <w:t>W</w:t>
-      </w:r>
-      <w:r>
-        <w:t xml:space="preserve">e consider fertility as a “hazard rate” to </w:t>
-      </w:r>
-      <w:r>
-        <w:t xml:space="preserve">approximate </w:t>
-      </w:r>
-      <w:r>
-        <w:t xml:space="preserve">the number of women that “survive” having children </w:t>
-      </w:r>
-      <w:r>
-        <w:t xml:space="preserve">(i.e. remain childless) </w:t>
-      </w:r>
-      <w:r>
-        <w:t xml:space="preserve">after experiencing </w:t>
-      </w:r>
-      <w:r>
-        <w:t xml:space="preserve">a set of age-specific </w:t>
-      </w:r>
-      <w:r>
-        <w:t xml:space="preserve">fertility rates. The fraction of women who have ever been mothers </w:t>
-      </w:r>
-      <m:oMath>
-        <m:sSub>
-          <m:sSubPr>
-            <m:ctrlPr>
-              <w:rPr>
-                <w:rFonts w:ascii="Cambria Math" w:hAnsi="Cambria Math"/>
-                <w:i/>
-              </w:rPr>
-            </m:ctrlPr>
-          </m:sSubPr>
-          <m:e>
-            <m:r>
-              <w:rPr>
-                <w:rFonts w:ascii="Cambria Math" w:hAnsi="Cambria Math"/>
-              </w:rPr>
-              <m:t>FM</m:t>
-            </m:r>
-          </m:e>
-          <m:sub>
-            <m:r>
-              <w:rPr>
-                <w:rFonts w:ascii="Cambria Math" w:hAnsi="Cambria Math"/>
-              </w:rPr>
-              <m:t>(a,c,p)</m:t>
-            </m:r>
-          </m:sub>
-        </m:sSub>
-      </m:oMath>
-      <w:r>
-        <w:t xml:space="preserve"> </w:t>
-      </w:r>
-      <w:r>
-        <w:t>is approximated as</w:t>
-      </w:r>
-      <w:r>
-        <w:t xml:space="preserve"> 1 minus the fraction of childless women. We can now define</w:t>
-      </w:r>
-      <w:r>
-        <w:t>, for a given cohort,</w:t>
-      </w:r>
-      <w:r>
-        <w:t xml:space="preserve"> </w:t>
-      </w:r>
-      <w:r>
-        <w:t>the proportion of mothers (per 1,000 mothers) who have ever lost one or more children</w:t>
-      </w:r>
-      <w:r>
-        <w:t xml:space="preserve"> younger than </w:t>
-      </w:r>
-      <w:r>
-        <w:rPr>
-          <w:i/>
-        </w:rPr>
-        <w:t>k</w:t>
-      </w:r>
-      <w:r>
-        <w:t>:</w:t>
-      </w:r>
-    </w:p>
-    <w:p>
-      <w:pPr>
-        <w:jc w:val="center"/>
-      </w:pPr>
-      <m:oMath>
-        <m:sSubSup>
-          <m:sSubSupPr>
-            <m:ctrlPr>
-              <w:rPr>
-                <w:rFonts w:ascii="Cambria Math" w:eastAsia="Cambria Math" w:hAnsi="Cambria Math" w:cs="Cambria Math"/>
-                <w:i/>
-              </w:rPr>
-            </m:ctrlPr>
-          </m:sSubSupPr>
-          <m:e>
-            <m:r>
-              <w:rPr>
-                <w:rFonts w:ascii="Cambria Math" w:eastAsia="Cambria Math" w:hAnsi="Cambria Math" w:cs="Cambria Math"/>
-              </w:rPr>
-              <m:t>mOM</m:t>
-            </m:r>
-          </m:e>
-          <m:sub>
-            <m:r>
-              <w:rPr>
-                <w:rFonts w:ascii="Cambria Math" w:eastAsia="Cambria Math" w:hAnsi="Cambria Math" w:cs="Cambria Math"/>
-              </w:rPr>
-              <m:t>(a,c,p)</m:t>
-            </m:r>
-          </m:sub>
-          <m:sup>
-            <m:r>
-              <w:rPr>
-                <w:rFonts w:ascii="Cambria Math" w:eastAsia="Cambria Math" w:hAnsi="Cambria Math" w:cs="Cambria Math"/>
-              </w:rPr>
-              <m:t>k</m:t>
-            </m:r>
-          </m:sup>
-        </m:sSubSup>
-        <m:r>
-          <w:rPr>
-            <w:rFonts w:ascii="Cambria Math" w:hAnsi="Cambria Math"/>
-          </w:rPr>
-          <m:t>=</m:t>
-        </m:r>
-        <m:sSubSup>
-          <m:sSubSupPr>
-            <m:ctrlPr>
-              <w:rPr>
-                <w:rFonts w:ascii="Cambria Math" w:eastAsia="Cambria Math" w:hAnsi="Cambria Math" w:cs="Cambria Math"/>
-                <w:i/>
-              </w:rPr>
-            </m:ctrlPr>
-          </m:sSubSupPr>
-          <m:e>
-            <m:r>
-              <w:rPr>
-                <w:rFonts w:ascii="Cambria Math" w:eastAsia="Cambria Math" w:hAnsi="Cambria Math" w:cs="Cambria Math"/>
-              </w:rPr>
-              <m:t>wOM</m:t>
-            </m:r>
-          </m:e>
-          <m:sub>
-            <m:r>
-              <w:rPr>
-                <w:rFonts w:ascii="Cambria Math" w:eastAsia="Cambria Math" w:hAnsi="Cambria Math" w:cs="Cambria Math"/>
-              </w:rPr>
-              <m:t>(a,c,p)</m:t>
-            </m:r>
-          </m:sub>
-          <m:sup>
-            <m:r>
-              <w:rPr>
-                <w:rFonts w:ascii="Cambria Math" w:eastAsia="Cambria Math" w:hAnsi="Cambria Math" w:cs="Cambria Math"/>
-              </w:rPr>
-              <m:t>k</m:t>
-            </m:r>
-          </m:sup>
-        </m:sSubSup>
-        <m:r>
-          <w:rPr>
-            <w:rFonts w:ascii="Cambria Math" w:hAnsi="Cambria Math"/>
-          </w:rPr>
-          <m:t>*</m:t>
-        </m:r>
-        <m:sSub>
-          <m:sSubPr>
-            <m:ctrlPr>
-              <w:rPr>
-                <w:rFonts w:ascii="Cambria Math" w:hAnsi="Cambria Math"/>
-                <w:i/>
-              </w:rPr>
-            </m:ctrlPr>
-          </m:sSubPr>
-          <m:e>
-            <m:r>
-              <w:rPr>
-                <w:rFonts w:ascii="Cambria Math" w:hAnsi="Cambria Math"/>
-              </w:rPr>
-              <m:t>FM</m:t>
-            </m:r>
-          </m:e>
-          <m:sub>
-            <m:d>
-              <m:dPr>
-                <m:ctrlPr>
-                  <w:rPr>
-                    <w:rFonts w:ascii="Cambria Math" w:hAnsi="Cambria Math"/>
-                    <w:i/>
-                  </w:rPr>
-                </m:ctrlPr>
-              </m:dPr>
-              <m:e>
-                <m:r>
-                  <w:rPr>
-                    <w:rFonts w:ascii="Cambria Math" w:hAnsi="Cambria Math"/>
-                  </w:rPr>
-                  <m:t>a,c,p</m:t>
-                </m:r>
-              </m:e>
-            </m:d>
-          </m:sub>
-        </m:sSub>
-      </m:oMath>
-      <w:r>
-        <w:rPr>
-          <w:rFonts w:eastAsiaTheme="minorEastAsia"/>
-        </w:rPr>
-        <w:t>.</w:t>
-      </w:r>
-      <w:r>
-        <w:rPr>
-          <w:rFonts w:eastAsiaTheme="minorEastAsia"/>
-        </w:rPr>
-        <w:t xml:space="preserve">                                    </w:t>
-      </w:r>
-      <w:r>
-        <w:rPr>
-          <w:rFonts w:eastAsiaTheme="minorEastAsia"/>
-        </w:rPr>
-        <w:t xml:space="preserve"> </w:t>
-      </w:r>
-      <w:r>
-        <w:rPr>
-          <w:rFonts w:eastAsiaTheme="minorEastAsia"/>
-        </w:rPr>
-        <w:t xml:space="preserve">            (4)</w:t>
-      </w:r>
-    </w:p>
-    <w:p>
-      <w:r>
-        <w:lastRenderedPageBreak/>
-        <w:t>W</w:t>
-      </w:r>
-      <w:r>
-        <w:t xml:space="preserve">e </w:t>
-      </w:r>
-      <w:r>
-        <w:t>generate period estimates of the prevalence of bereaved mothers, comparable to the empirical DHS estimates, using</w:t>
-      </w:r>
-      <w:r>
-        <w:t xml:space="preserve"> different combinations of cohort and age</w:t>
-      </w:r>
-      <w:r>
-        <w:t>.</w:t>
-      </w:r>
-    </w:p>
-    <w:p>
-      <w:pPr>
-        <w:rPr>
           <w:b/>
         </w:rPr>
-      </w:pPr>
-      <w:r>
-        <w:rPr>
-          <w:b/>
-        </w:rPr>
         <w:t>References</w:t>
       </w:r>
+      <w:bookmarkStart w:id="1" w:name="_GoBack"/>
+      <w:bookmarkEnd w:id="1"/>
     </w:p>
     <w:p>
       <w:pPr>
@@ -2052,7 +3261,7 @@
         <w:rPr>
           <w:rFonts w:ascii="Calibri" w:hAnsi="Calibri"/>
         </w:rPr>
-        <w:t xml:space="preserve">Keyfitz, N. (1985). </w:t>
+        <w:t xml:space="preserve">Alburez-Gutierrez, D., Kolk, M., and Zagheni, E. (Forthcoming). Women’s experience of child death over the life course: A global demographic perspective. </w:t>
       </w:r>
       <w:r>
         <w:rPr>
@@ -2060,13 +3269,13 @@
           <w:i/>
           <w:iCs/>
         </w:rPr>
-        <w:t>Applied Mathematical Demography</w:t>
+        <w:t>Demography</w:t>
       </w:r>
       <w:r>
         <w:rPr>
           <w:rFonts w:ascii="Calibri" w:hAnsi="Calibri"/>
         </w:rPr>
-        <w:t>. New York: Springer. http://public.eblib.com/choice/publicfullrecord.aspx?p=3084208.</w:t>
+        <w:t>(Accepted for publication). doi:10.31235/osf.io/s69fz.</w:t>
       </w:r>
     </w:p>
     <w:p>
@@ -2080,7 +3289,7 @@
         <w:rPr>
           <w:rFonts w:ascii="Calibri" w:hAnsi="Calibri"/>
         </w:rPr>
-        <w:t xml:space="preserve">Preston, S.H., Heuveline, P., and Guillot, M. (2001). </w:t>
+        <w:t xml:space="preserve">Goodman, L.A. (1974). Family Formation and the Frequency of Various Kinship Relationships. </w:t>
       </w:r>
       <w:r>
         <w:rPr>
@@ -2088,13 +3297,13 @@
           <w:i/>
           <w:iCs/>
         </w:rPr>
-        <w:t>Demography: Measuring and Modeling Population Processes</w:t>
+        <w:t>Theoretical Population Biology</w:t>
       </w:r>
       <w:r>
         <w:rPr>
           <w:rFonts w:ascii="Calibri" w:hAnsi="Calibri"/>
         </w:rPr>
-        <w:t>. Malden, MA: Blackwell Publishers.</w:t>
+        <w:t>:27. doi:10.1016/0040-5809(74)90049-5.</w:t>
       </w:r>
     </w:p>
     <w:p>
@@ -2108,7 +3317,35 @@
         <w:rPr>
           <w:rFonts w:ascii="Calibri" w:hAnsi="Calibri"/>
         </w:rPr>
-        <w:t xml:space="preserve">Wachter, K.W. (2014). </w:t>
+        <w:t xml:space="preserve">Preston, S.H., </w:t>
+      </w:r>
+      <w:proofErr w:type="spellStart"/>
+      <w:r>
+        <w:rPr>
+          <w:rFonts w:ascii="Calibri" w:hAnsi="Calibri"/>
+        </w:rPr>
+        <w:t>Heuveline</w:t>
+      </w:r>
+      <w:proofErr w:type="spellEnd"/>
+      <w:r>
+        <w:rPr>
+          <w:rFonts w:ascii="Calibri" w:hAnsi="Calibri"/>
+        </w:rPr>
+        <w:t xml:space="preserve">, P., and </w:t>
+      </w:r>
+      <w:proofErr w:type="spellStart"/>
+      <w:r>
+        <w:rPr>
+          <w:rFonts w:ascii="Calibri" w:hAnsi="Calibri"/>
+        </w:rPr>
+        <w:t>Guillot</w:t>
+      </w:r>
+      <w:proofErr w:type="spellEnd"/>
+      <w:r>
+        <w:rPr>
+          <w:rFonts w:ascii="Calibri" w:hAnsi="Calibri"/>
+        </w:rPr>
+        <w:t xml:space="preserve">, M. (2001). </w:t>
       </w:r>
       <w:r>
         <w:rPr>
@@ -2116,13 +3353,13 @@
           <w:i/>
           <w:iCs/>
         </w:rPr>
-        <w:t>Essential Demographic Methods</w:t>
+        <w:t>Demography: Measuring and Modeling Population Processes</w:t>
       </w:r>
       <w:r>
         <w:rPr>
           <w:rFonts w:ascii="Calibri" w:hAnsi="Calibri"/>
         </w:rPr>
-        <w:t>. Cambridge, Mass.: Harvard Univ. Press.</w:t>
+        <w:t>. Malden, MA: Blackwell Publishers.</w:t>
       </w:r>
     </w:p>
     <w:p>
@@ -2138,6 +3375,218 @@
     </w:sectPr>
   </w:body>
 </w:document>
+</file>
+
+<file path=word/comments.xml><?xml version="1.0" encoding="utf-8"?>
+<w:comments xmlns:wpc="http://schemas.microsoft.com/office/word/2010/wordprocessingCanvas" xmlns:mc="http://schemas.openxmlformats.org/markup-compatibility/2006" xmlns:o="urn:schemas-microsoft-com:office:office" xmlns:r="http://schemas.openxmlformats.org/officeDocument/2006/relationships" xmlns:m="http://schemas.openxmlformats.org/officeDocument/2006/math" xmlns:v="urn:schemas-microsoft-com:vml" xmlns:wp14="http://schemas.microsoft.com/office/word/2010/wordprocessingDrawing" xmlns:wp="http://schemas.openxmlformats.org/drawingml/2006/wordprocessingDrawing" xmlns:w10="urn:schemas-microsoft-com:office:word" xmlns:w="http://schemas.openxmlformats.org/wordprocessingml/2006/main" xmlns:w14="http://schemas.microsoft.com/office/word/2010/wordml" xmlns:wpg="http://schemas.microsoft.com/office/word/2010/wordprocessingGroup" xmlns:wpi="http://schemas.microsoft.com/office/word/2010/wordprocessingInk" xmlns:wne="http://schemas.microsoft.com/office/word/2006/wordml" xmlns:wps="http://schemas.microsoft.com/office/word/2010/wordprocessingShape" mc:Ignorable="w14 wp14">
+  <w:comment w:id="0" w:author="MPIDR_D\alburezgutierrez" w:date="2021-02-01T13:46:00Z" w:initials="M">
+    <w:p>
+      <w:pPr>
+        <w:pStyle w:val="CommentText"/>
+      </w:pPr>
+      <w:r>
+        <w:rPr>
+          <w:rStyle w:val="CommentReference"/>
+        </w:rPr>
+        <w:annotationRef/>
+      </w:r>
+      <w:r>
+        <w:t>in case there is a separate appendix with more results</w:t>
+      </w:r>
+    </w:p>
+  </w:comment>
+</w:comments>
+</file>
+
+<file path=word/numbering.xml><?xml version="1.0" encoding="utf-8"?>
+<w:numbering xmlns:wpc="http://schemas.microsoft.com/office/word/2010/wordprocessingCanvas" xmlns:mc="http://schemas.openxmlformats.org/markup-compatibility/2006" xmlns:o="urn:schemas-microsoft-com:office:office" xmlns:r="http://schemas.openxmlformats.org/officeDocument/2006/relationships" xmlns:m="http://schemas.openxmlformats.org/officeDocument/2006/math" xmlns:v="urn:schemas-microsoft-com:vml" xmlns:wp14="http://schemas.microsoft.com/office/word/2010/wordprocessingDrawing" xmlns:wp="http://schemas.openxmlformats.org/drawingml/2006/wordprocessingDrawing" xmlns:w10="urn:schemas-microsoft-com:office:word" xmlns:w="http://schemas.openxmlformats.org/wordprocessingml/2006/main" xmlns:w14="http://schemas.microsoft.com/office/word/2010/wordml" xmlns:wpg="http://schemas.microsoft.com/office/word/2010/wordprocessingGroup" xmlns:wpi="http://schemas.microsoft.com/office/word/2010/wordprocessingInk" xmlns:wne="http://schemas.microsoft.com/office/word/2006/wordml" xmlns:wps="http://schemas.microsoft.com/office/word/2010/wordprocessingShape" mc:Ignorable="w14 wp14">
+  <w:abstractNum w:abstractNumId="0">
+    <w:nsid w:val="12EF1241"/>
+    <w:multiLevelType w:val="hybridMultilevel"/>
+    <w:tmpl w:val="37120F1E"/>
+    <w:lvl w:ilvl="0" w:tplc="EB8E4346">
+      <w:start w:val="1"/>
+      <w:numFmt w:val="decimal"/>
+      <w:lvlText w:val="%1."/>
+      <w:lvlJc w:val="left"/>
+      <w:pPr>
+        <w:ind w:left="720" w:hanging="360"/>
+      </w:pPr>
+      <w:rPr>
+        <w:rFonts w:hint="default"/>
+        <w:b/>
+      </w:rPr>
+    </w:lvl>
+    <w:lvl w:ilvl="1" w:tplc="04090019" w:tentative="1">
+      <w:start w:val="1"/>
+      <w:numFmt w:val="lowerLetter"/>
+      <w:lvlText w:val="%2."/>
+      <w:lvlJc w:val="left"/>
+      <w:pPr>
+        <w:ind w:left="1440" w:hanging="360"/>
+      </w:pPr>
+    </w:lvl>
+    <w:lvl w:ilvl="2" w:tplc="0409001B" w:tentative="1">
+      <w:start w:val="1"/>
+      <w:numFmt w:val="lowerRoman"/>
+      <w:lvlText w:val="%3."/>
+      <w:lvlJc w:val="right"/>
+      <w:pPr>
+        <w:ind w:left="2160" w:hanging="180"/>
+      </w:pPr>
+    </w:lvl>
+    <w:lvl w:ilvl="3" w:tplc="0409000F" w:tentative="1">
+      <w:start w:val="1"/>
+      <w:numFmt w:val="decimal"/>
+      <w:lvlText w:val="%4."/>
+      <w:lvlJc w:val="left"/>
+      <w:pPr>
+        <w:ind w:left="2880" w:hanging="360"/>
+      </w:pPr>
+    </w:lvl>
+    <w:lvl w:ilvl="4" w:tplc="04090019" w:tentative="1">
+      <w:start w:val="1"/>
+      <w:numFmt w:val="lowerLetter"/>
+      <w:lvlText w:val="%5."/>
+      <w:lvlJc w:val="left"/>
+      <w:pPr>
+        <w:ind w:left="3600" w:hanging="360"/>
+      </w:pPr>
+    </w:lvl>
+    <w:lvl w:ilvl="5" w:tplc="0409001B" w:tentative="1">
+      <w:start w:val="1"/>
+      <w:numFmt w:val="lowerRoman"/>
+      <w:lvlText w:val="%6."/>
+      <w:lvlJc w:val="right"/>
+      <w:pPr>
+        <w:ind w:left="4320" w:hanging="180"/>
+      </w:pPr>
+    </w:lvl>
+    <w:lvl w:ilvl="6" w:tplc="0409000F" w:tentative="1">
+      <w:start w:val="1"/>
+      <w:numFmt w:val="decimal"/>
+      <w:lvlText w:val="%7."/>
+      <w:lvlJc w:val="left"/>
+      <w:pPr>
+        <w:ind w:left="5040" w:hanging="360"/>
+      </w:pPr>
+    </w:lvl>
+    <w:lvl w:ilvl="7" w:tplc="04090019" w:tentative="1">
+      <w:start w:val="1"/>
+      <w:numFmt w:val="lowerLetter"/>
+      <w:lvlText w:val="%8."/>
+      <w:lvlJc w:val="left"/>
+      <w:pPr>
+        <w:ind w:left="5760" w:hanging="360"/>
+      </w:pPr>
+    </w:lvl>
+    <w:lvl w:ilvl="8" w:tplc="0409001B" w:tentative="1">
+      <w:start w:val="1"/>
+      <w:numFmt w:val="lowerRoman"/>
+      <w:lvlText w:val="%9."/>
+      <w:lvlJc w:val="right"/>
+      <w:pPr>
+        <w:ind w:left="6480" w:hanging="180"/>
+      </w:pPr>
+    </w:lvl>
+  </w:abstractNum>
+  <w:abstractNum w:abstractNumId="1">
+    <w:nsid w:val="41A76934"/>
+    <w:multiLevelType w:val="hybridMultilevel"/>
+    <w:tmpl w:val="8FF8A108"/>
+    <w:lvl w:ilvl="0" w:tplc="7452E6CA">
+      <w:start w:val="1"/>
+      <w:numFmt w:val="decimal"/>
+      <w:lvlText w:val="%1."/>
+      <w:lvlJc w:val="left"/>
+      <w:pPr>
+        <w:ind w:left="720" w:hanging="360"/>
+      </w:pPr>
+      <w:rPr>
+        <w:rFonts w:hint="default"/>
+        <w:b/>
+      </w:rPr>
+    </w:lvl>
+    <w:lvl w:ilvl="1" w:tplc="04090019" w:tentative="1">
+      <w:start w:val="1"/>
+      <w:numFmt w:val="lowerLetter"/>
+      <w:lvlText w:val="%2."/>
+      <w:lvlJc w:val="left"/>
+      <w:pPr>
+        <w:ind w:left="1440" w:hanging="360"/>
+      </w:pPr>
+    </w:lvl>
+    <w:lvl w:ilvl="2" w:tplc="0409001B" w:tentative="1">
+      <w:start w:val="1"/>
+      <w:numFmt w:val="lowerRoman"/>
+      <w:lvlText w:val="%3."/>
+      <w:lvlJc w:val="right"/>
+      <w:pPr>
+        <w:ind w:left="2160" w:hanging="180"/>
+      </w:pPr>
+    </w:lvl>
+    <w:lvl w:ilvl="3" w:tplc="0409000F" w:tentative="1">
+      <w:start w:val="1"/>
+      <w:numFmt w:val="decimal"/>
+      <w:lvlText w:val="%4."/>
+      <w:lvlJc w:val="left"/>
+      <w:pPr>
+        <w:ind w:left="2880" w:hanging="360"/>
+      </w:pPr>
+    </w:lvl>
+    <w:lvl w:ilvl="4" w:tplc="04090019" w:tentative="1">
+      <w:start w:val="1"/>
+      <w:numFmt w:val="lowerLetter"/>
+      <w:lvlText w:val="%5."/>
+      <w:lvlJc w:val="left"/>
+      <w:pPr>
+        <w:ind w:left="3600" w:hanging="360"/>
+      </w:pPr>
+    </w:lvl>
+    <w:lvl w:ilvl="5" w:tplc="0409001B" w:tentative="1">
+      <w:start w:val="1"/>
+      <w:numFmt w:val="lowerRoman"/>
+      <w:lvlText w:val="%6."/>
+      <w:lvlJc w:val="right"/>
+      <w:pPr>
+        <w:ind w:left="4320" w:hanging="180"/>
+      </w:pPr>
+    </w:lvl>
+    <w:lvl w:ilvl="6" w:tplc="0409000F" w:tentative="1">
+      <w:start w:val="1"/>
+      <w:numFmt w:val="decimal"/>
+      <w:lvlText w:val="%7."/>
+      <w:lvlJc w:val="left"/>
+      <w:pPr>
+        <w:ind w:left="5040" w:hanging="360"/>
+      </w:pPr>
+    </w:lvl>
+    <w:lvl w:ilvl="7" w:tplc="04090019" w:tentative="1">
+      <w:start w:val="1"/>
+      <w:numFmt w:val="lowerLetter"/>
+      <w:lvlText w:val="%8."/>
+      <w:lvlJc w:val="left"/>
+      <w:pPr>
+        <w:ind w:left="5760" w:hanging="360"/>
+      </w:pPr>
+    </w:lvl>
+    <w:lvl w:ilvl="8" w:tplc="0409001B" w:tentative="1">
+      <w:start w:val="1"/>
+      <w:numFmt w:val="lowerRoman"/>
+      <w:lvlText w:val="%9."/>
+      <w:lvlJc w:val="right"/>
+      <w:pPr>
+        <w:ind w:left="6480" w:hanging="180"/>
+      </w:pPr>
+    </w:lvl>
+  </w:abstractNum>
+  <w:num w:numId="1">
+    <w:abstractNumId w:val="1"/>
+  </w:num>
+  <w:num w:numId="2">
+    <w:abstractNumId w:val="0"/>
+  </w:num>
+</w:numbering>
 </file>
 
 <file path=word/styles.xml><?xml version="1.0" encoding="utf-8"?>
@@ -2326,7 +3775,6 @@
   <w:style w:type="character" w:default="1" w:styleId="DefaultParagraphFont">
     <w:name w:val="Default Paragraph Font"/>
     <w:uiPriority w:val="1"/>
-    <w:semiHidden/>
     <w:unhideWhenUsed/>
   </w:style>
   <w:style w:type="table" w:default="1" w:styleId="TableNormal">
@@ -2484,6 +3932,17 @@
       <w:sz w:val="20"/>
       <w:szCs w:val="20"/>
     </w:rPr>
+  </w:style>
+  <w:style w:type="paragraph" w:styleId="ListParagraph">
+    <w:name w:val="List Paragraph"/>
+    <w:basedOn w:val="Normal"/>
+    <w:uiPriority w:val="34"/>
+    <w:qFormat/>
+    <w:rsid w:val="00004B34"/>
+    <w:pPr>
+      <w:ind w:left="720"/>
+      <w:contextualSpacing/>
+    </w:pPr>
   </w:style>
 </w:styles>
 </file>
@@ -2674,7 +4133,6 @@
   <w:style w:type="character" w:default="1" w:styleId="DefaultParagraphFont">
     <w:name w:val="Default Paragraph Font"/>
     <w:uiPriority w:val="1"/>
-    <w:semiHidden/>
     <w:unhideWhenUsed/>
   </w:style>
   <w:style w:type="table" w:default="1" w:styleId="TableNormal">
@@ -2832,6 +4290,17 @@
       <w:sz w:val="20"/>
       <w:szCs w:val="20"/>
     </w:rPr>
+  </w:style>
+  <w:style w:type="paragraph" w:styleId="ListParagraph">
+    <w:name w:val="List Paragraph"/>
+    <w:basedOn w:val="Normal"/>
+    <w:uiPriority w:val="34"/>
+    <w:qFormat/>
+    <w:rsid w:val="00004B34"/>
+    <w:pPr>
+      <w:ind w:left="720"/>
+      <w:contextualSpacing/>
+    </w:pPr>
   </w:style>
 </w:styles>
 </file>
@@ -3126,7 +4595,7 @@
 </file>
 
 <file path=customXml/itemProps1.xml><?xml version="1.0" encoding="utf-8"?>
-<ds:datastoreItem xmlns:ds="http://schemas.openxmlformats.org/officeDocument/2006/customXml" ds:itemID="{685DCAD3-381B-45F1-AB9E-537247F4992A}">
+<ds:datastoreItem xmlns:ds="http://schemas.openxmlformats.org/officeDocument/2006/customXml" ds:itemID="{D6D83EAF-395B-4309-917F-79F13D151EB7}">
   <ds:schemaRefs>
     <ds:schemaRef ds:uri="http://schemas.openxmlformats.org/officeDocument/2006/bibliography"/>
   </ds:schemaRefs>

</xml_diff>